<commit_message>
Test Plan finalization v2 commit
</commit_message>
<xml_diff>
--- a/LRSVTestPlan.docx
+++ b/LRSVTestPlan.docx
@@ -52,8 +52,6 @@
         </w:rPr>
         <w:t>Plan</w:t>
       </w:r>
-      <w:bookmarkStart w:id="1" w:name="_GoBack"/>
-      <w:bookmarkEnd w:id="1"/>
     </w:p>
     <w:p/>
     <w:p/>
@@ -80,6 +78,7 @@
     <w:p/>
     <w:p>
       <w:r>
+        <w:lastRenderedPageBreak/>
         <w:t xml:space="preserve">Document History – </w:t>
       </w:r>
     </w:p>
@@ -236,25 +235,41 @@
           <w:tcPr>
             <w:tcW w:w="2337" w:type="dxa"/>
           </w:tcPr>
-          <w:p/>
+          <w:p>
+            <w:r>
+              <w:t>2</w:t>
+            </w:r>
+          </w:p>
         </w:tc>
         <w:tc>
           <w:tcPr>
             <w:tcW w:w="2337" w:type="dxa"/>
           </w:tcPr>
-          <w:p/>
+          <w:p>
+            <w:r>
+              <w:t>2019.11.05</w:t>
+            </w:r>
+          </w:p>
         </w:tc>
         <w:tc>
           <w:tcPr>
             <w:tcW w:w="2338" w:type="dxa"/>
           </w:tcPr>
-          <w:p/>
+          <w:p>
+            <w:r>
+              <w:t>Sven Knuttel</w:t>
+            </w:r>
+          </w:p>
         </w:tc>
         <w:tc>
           <w:tcPr>
             <w:tcW w:w="2338" w:type="dxa"/>
           </w:tcPr>
-          <w:p/>
+          <w:p>
+            <w:r>
+              <w:t>Finalization</w:t>
+            </w:r>
+          </w:p>
         </w:tc>
       </w:tr>
       <w:tr>
@@ -630,7 +645,7 @@
           <w:r>
             <w:fldChar w:fldCharType="separate"/>
           </w:r>
-          <w:hyperlink w:anchor="_Toc23822362" w:history="1">
+          <w:hyperlink w:anchor="_Toc23837325" w:history="1">
             <w:r>
               <w:rPr>
                 <w:rStyle w:val="Hyperlink"/>
@@ -672,7 +687,7 @@
                 <w:noProof/>
                 <w:webHidden/>
               </w:rPr>
-              <w:instrText xml:space="preserve"> PAGEREF _Toc23822362 \h </w:instrText>
+              <w:instrText xml:space="preserve"> PAGEREF _Toc23837325 \h </w:instrText>
             </w:r>
             <w:r>
               <w:rPr>
@@ -716,7 +731,7 @@
               <w:szCs w:val="22"/>
             </w:rPr>
           </w:pPr>
-          <w:hyperlink w:anchor="_Toc23822363" w:history="1">
+          <w:hyperlink w:anchor="_Toc23837326" w:history="1">
             <w:r>
               <w:rPr>
                 <w:rStyle w:val="Hyperlink"/>
@@ -758,7 +773,7 @@
                 <w:noProof/>
                 <w:webHidden/>
               </w:rPr>
-              <w:instrText xml:space="preserve"> PAGEREF _Toc23822363 \h </w:instrText>
+              <w:instrText xml:space="preserve"> PAGEREF _Toc23837326 \h </w:instrText>
             </w:r>
             <w:r>
               <w:rPr>
@@ -802,7 +817,7 @@
               <w:szCs w:val="22"/>
             </w:rPr>
           </w:pPr>
-          <w:hyperlink w:anchor="_Toc23822364" w:history="1">
+          <w:hyperlink w:anchor="_Toc23837327" w:history="1">
             <w:r>
               <w:rPr>
                 <w:rStyle w:val="Hyperlink"/>
@@ -844,7 +859,7 @@
                 <w:noProof/>
                 <w:webHidden/>
               </w:rPr>
-              <w:instrText xml:space="preserve"> PAGEREF _Toc23822364 \h </w:instrText>
+              <w:instrText xml:space="preserve"> PAGEREF _Toc23837327 \h </w:instrText>
             </w:r>
             <w:r>
               <w:rPr>
@@ -864,7 +879,7 @@
                 <w:noProof/>
                 <w:webHidden/>
               </w:rPr>
-              <w:t>7</w:t>
+              <w:t>8</w:t>
             </w:r>
             <w:r>
               <w:rPr>
@@ -888,7 +903,7 @@
               <w:szCs w:val="22"/>
             </w:rPr>
           </w:pPr>
-          <w:hyperlink w:anchor="_Toc23822365" w:history="1">
+          <w:hyperlink w:anchor="_Toc23837328" w:history="1">
             <w:r>
               <w:rPr>
                 <w:rStyle w:val="Hyperlink"/>
@@ -909,7 +924,7 @@
                 <w:rStyle w:val="Hyperlink"/>
                 <w:noProof/>
               </w:rPr>
-              <w:t>Test Management Process</w:t>
+              <w:t>Test Management</w:t>
             </w:r>
             <w:r>
               <w:rPr>
@@ -930,93 +945,7 @@
                 <w:noProof/>
                 <w:webHidden/>
               </w:rPr>
-              <w:instrText xml:space="preserve"> PAGEREF _Toc23822365 \h </w:instrText>
-            </w:r>
-            <w:r>
-              <w:rPr>
-                <w:noProof/>
-                <w:webHidden/>
-              </w:rPr>
-            </w:r>
-            <w:r>
-              <w:rPr>
-                <w:noProof/>
-                <w:webHidden/>
-              </w:rPr>
-              <w:fldChar w:fldCharType="separate"/>
-            </w:r>
-            <w:r>
-              <w:rPr>
-                <w:noProof/>
-                <w:webHidden/>
-              </w:rPr>
-              <w:t>8</w:t>
-            </w:r>
-            <w:r>
-              <w:rPr>
-                <w:noProof/>
-                <w:webHidden/>
-              </w:rPr>
-              <w:fldChar w:fldCharType="end"/>
-            </w:r>
-          </w:hyperlink>
-        </w:p>
-        <w:p>
-          <w:pPr>
-            <w:pStyle w:val="TOC1"/>
-            <w:tabs>
-              <w:tab w:val="left" w:pos="440"/>
-              <w:tab w:val="right" w:leader="dot" w:pos="9350"/>
-            </w:tabs>
-            <w:rPr>
-              <w:noProof/>
-              <w:sz w:val="22"/>
-              <w:szCs w:val="22"/>
-            </w:rPr>
-          </w:pPr>
-          <w:hyperlink w:anchor="_Toc23822366" w:history="1">
-            <w:r>
-              <w:rPr>
-                <w:rStyle w:val="Hyperlink"/>
-                <w:noProof/>
-              </w:rPr>
-              <w:t>5.</w:t>
-            </w:r>
-            <w:r>
-              <w:rPr>
-                <w:noProof/>
-                <w:sz w:val="22"/>
-                <w:szCs w:val="22"/>
-              </w:rPr>
-              <w:tab/>
-            </w:r>
-            <w:r>
-              <w:rPr>
-                <w:rStyle w:val="Hyperlink"/>
-                <w:noProof/>
-              </w:rPr>
-              <w:t>Test Environment</w:t>
-            </w:r>
-            <w:r>
-              <w:rPr>
-                <w:noProof/>
-                <w:webHidden/>
-              </w:rPr>
-              <w:tab/>
-            </w:r>
-            <w:r>
-              <w:rPr>
-                <w:noProof/>
-                <w:webHidden/>
-              </w:rPr>
-              <w:fldChar w:fldCharType="begin"/>
-            </w:r>
-            <w:r>
-              <w:rPr>
-                <w:noProof/>
-                <w:webHidden/>
-              </w:rPr>
-              <w:instrText xml:space="preserve"> PAGEREF _Toc23822366 \h </w:instrText>
+              <w:instrText xml:space="preserve"> PAGEREF _Toc23837328 \h </w:instrText>
             </w:r>
             <w:r>
               <w:rPr>
@@ -1096,7 +1025,7 @@
           <w:szCs w:val="48"/>
         </w:rPr>
       </w:pPr>
-      <w:bookmarkStart w:id="2" w:name="_Toc23822362"/>
+      <w:bookmarkStart w:id="1" w:name="_Toc23837325"/>
       <w:r>
         <w:lastRenderedPageBreak/>
         <w:t>Intro</w:t>
@@ -1104,7 +1033,7 @@
       <w:r>
         <w:t>duction</w:t>
       </w:r>
-      <w:bookmarkEnd w:id="2"/>
+      <w:bookmarkEnd w:id="1"/>
     </w:p>
     <w:p>
       <w:pPr>
@@ -1153,7 +1082,21 @@
           <w:sz w:val="24"/>
           <w:szCs w:val="24"/>
         </w:rPr>
-        <w:t xml:space="preserve"> Associate Test Engineer by demonstrating effective overall test planning for the Parking Cost Calc </w:t>
+        <w:t xml:space="preserve"> Associate Test Engineer by demonstrating effective overall test planning for the </w:t>
+      </w:r>
+      <w:r>
+        <w:rPr>
+          <w:sz w:val="24"/>
+          <w:szCs w:val="24"/>
+        </w:rPr>
+        <w:t>PARKING COST CALCULATOR</w:t>
+      </w:r>
+      <w:r>
+        <w:rPr>
+          <w:sz w:val="24"/>
+          <w:szCs w:val="24"/>
+        </w:rPr>
+        <w:t xml:space="preserve"> </w:t>
       </w:r>
       <w:r>
         <w:rPr>
@@ -1235,7 +1178,48 @@
           <w:sz w:val="24"/>
           <w:szCs w:val="24"/>
         </w:rPr>
-        <w:t>provides users a basic calculation functionality for their parking needs.</w:t>
+        <w:t xml:space="preserve">provides users a basic calculation functionality for their parking </w:t>
+      </w:r>
+      <w:r>
+        <w:rPr>
+          <w:sz w:val="24"/>
+          <w:szCs w:val="24"/>
+        </w:rPr>
+        <w:t>lot needs</w:t>
+      </w:r>
+      <w:r>
+        <w:rPr>
+          <w:sz w:val="24"/>
+          <w:szCs w:val="24"/>
+        </w:rPr>
+        <w:t>.</w:t>
+      </w:r>
+    </w:p>
+    <w:p>
+      <w:pPr>
+        <w:pStyle w:val="ListParagraph"/>
+        <w:ind w:left="1440"/>
+        <w:rPr>
+          <w:sz w:val="24"/>
+          <w:szCs w:val="24"/>
+        </w:rPr>
+      </w:pPr>
+    </w:p>
+    <w:p>
+      <w:pPr>
+        <w:pStyle w:val="ListParagraph"/>
+        <w:ind w:left="1440"/>
+        <w:rPr>
+          <w:sz w:val="24"/>
+          <w:szCs w:val="24"/>
+        </w:rPr>
+      </w:pPr>
+      <w:r>
+        <w:rPr>
+          <w:sz w:val="24"/>
+          <w:szCs w:val="24"/>
+        </w:rPr>
+        <w:t>Test Strategy: overall big picture on how the test will be planned identifying entry and exit criteria’s, defining of test cases and scheduling</w:t>
       </w:r>
       <w:r>
         <w:rPr>
@@ -1243,6 +1227,60 @@
           <w:szCs w:val="24"/>
         </w:rPr>
         <w:t xml:space="preserve"> </w:t>
+      </w:r>
+    </w:p>
+    <w:p>
+      <w:pPr>
+        <w:pStyle w:val="ListParagraph"/>
+        <w:ind w:left="1440"/>
+        <w:rPr>
+          <w:sz w:val="24"/>
+          <w:szCs w:val="24"/>
+        </w:rPr>
+      </w:pPr>
+    </w:p>
+    <w:p>
+      <w:pPr>
+        <w:pStyle w:val="ListParagraph"/>
+        <w:ind w:left="1440"/>
+        <w:rPr>
+          <w:sz w:val="24"/>
+          <w:szCs w:val="24"/>
+        </w:rPr>
+      </w:pPr>
+      <w:r>
+        <w:rPr>
+          <w:sz w:val="24"/>
+          <w:szCs w:val="24"/>
+        </w:rPr>
+        <w:t>Execution Strategy: provides detail on how the tests will be executed, reported and fixed.</w:t>
+      </w:r>
+    </w:p>
+    <w:p>
+      <w:pPr>
+        <w:pStyle w:val="ListParagraph"/>
+        <w:ind w:left="1440"/>
+        <w:rPr>
+          <w:sz w:val="24"/>
+          <w:szCs w:val="24"/>
+        </w:rPr>
+      </w:pPr>
+    </w:p>
+    <w:p>
+      <w:pPr>
+        <w:pStyle w:val="ListParagraph"/>
+        <w:ind w:left="1440"/>
+        <w:rPr>
+          <w:sz w:val="24"/>
+          <w:szCs w:val="24"/>
+        </w:rPr>
+      </w:pPr>
+      <w:r>
+        <w:rPr>
+          <w:sz w:val="24"/>
+          <w:szCs w:val="24"/>
+        </w:rPr>
+        <w:t>Test Management: definition on how to handle day to day activity such as communication, escalations, and risk handling.</w:t>
       </w:r>
     </w:p>
     <w:p>
@@ -1357,12 +1395,12 @@
         </w:numPr>
         <w:jc w:val="left"/>
       </w:pPr>
-      <w:bookmarkStart w:id="3" w:name="_Toc23822363"/>
+      <w:bookmarkStart w:id="2" w:name="_Toc23837326"/>
       <w:r>
         <w:lastRenderedPageBreak/>
         <w:t>Test Strategy</w:t>
       </w:r>
-      <w:bookmarkEnd w:id="3"/>
+      <w:bookmarkEnd w:id="2"/>
     </w:p>
     <w:p>
       <w:pPr>
@@ -1412,7 +1450,21 @@
           <w:sz w:val="24"/>
           <w:szCs w:val="24"/>
         </w:rPr>
-        <w:t xml:space="preserve">function of </w:t>
+        <w:t>function</w:t>
+      </w:r>
+      <w:r>
+        <w:rPr>
+          <w:sz w:val="24"/>
+          <w:szCs w:val="24"/>
+        </w:rPr>
+        <w:t>s</w:t>
+      </w:r>
+      <w:r>
+        <w:rPr>
+          <w:sz w:val="24"/>
+          <w:szCs w:val="24"/>
+        </w:rPr>
+        <w:t xml:space="preserve"> of </w:t>
       </w:r>
       <w:r>
         <w:rPr>
@@ -1505,6 +1557,13 @@
         </w:rPr>
         <w:t>No Downtime</w:t>
       </w:r>
+      <w:r>
+        <w:rPr>
+          <w:sz w:val="24"/>
+          <w:szCs w:val="24"/>
+        </w:rPr>
+        <w:t>, site will be available at all times.</w:t>
+      </w:r>
     </w:p>
     <w:p>
       <w:pPr>
@@ -1523,7 +1582,21 @@
           <w:sz w:val="24"/>
           <w:szCs w:val="24"/>
         </w:rPr>
-        <w:t xml:space="preserve">Test case design activities will be performed by QA Group </w:t>
+        <w:t xml:space="preserve">Test case design activities will be performed by </w:t>
+      </w:r>
+      <w:r>
+        <w:rPr>
+          <w:sz w:val="24"/>
+          <w:szCs w:val="24"/>
+        </w:rPr>
+        <w:t>the Testing Team</w:t>
+      </w:r>
+      <w:r>
+        <w:rPr>
+          <w:sz w:val="24"/>
+          <w:szCs w:val="24"/>
+        </w:rPr>
+        <w:t xml:space="preserve"> </w:t>
       </w:r>
     </w:p>
     <w:p>
@@ -1545,6 +1618,20 @@
         </w:rPr>
         <w:t>Black box</w:t>
       </w:r>
+      <w:r>
+        <w:rPr>
+          <w:sz w:val="24"/>
+          <w:szCs w:val="24"/>
+        </w:rPr>
+        <w:t xml:space="preserve"> testing</w:t>
+      </w:r>
+      <w:r>
+        <w:rPr>
+          <w:sz w:val="24"/>
+          <w:szCs w:val="24"/>
+        </w:rPr>
+        <w:t>, sites internal design and implementation are not known and not to be tested</w:t>
+      </w:r>
     </w:p>
     <w:p>
       <w:pPr>
@@ -2001,6 +2088,7 @@
           <w:sz w:val="24"/>
           <w:szCs w:val="24"/>
         </w:rPr>
+        <w:lastRenderedPageBreak/>
         <w:t>Exploratory</w:t>
       </w:r>
     </w:p>
@@ -2021,7 +2109,7 @@
           <w:sz w:val="24"/>
           <w:szCs w:val="24"/>
         </w:rPr>
-        <w:t>Purpose</w:t>
+        <w:t>Objective</w:t>
       </w:r>
       <w:r>
         <w:rPr>
@@ -2089,7 +2177,7 @@
           <w:sz w:val="24"/>
           <w:szCs w:val="24"/>
         </w:rPr>
-        <w:t>Executors</w:t>
+        <w:t>Initiators</w:t>
       </w:r>
       <w:r>
         <w:rPr>
@@ -2168,20 +2256,20 @@
           <w:szCs w:val="24"/>
         </w:rPr>
       </w:pPr>
-      <w:bookmarkStart w:id="4" w:name="_Hlk23826031"/>
-      <w:r>
-        <w:rPr>
-          <w:sz w:val="24"/>
-          <w:szCs w:val="24"/>
-        </w:rPr>
-        <w:t>Purpose</w:t>
-      </w:r>
-      <w:r>
-        <w:rPr>
-          <w:sz w:val="24"/>
-          <w:szCs w:val="24"/>
-        </w:rPr>
-        <w:t>: Functional aim to test applications functionality and usability.</w:t>
+      <w:bookmarkStart w:id="3" w:name="_Hlk23826031"/>
+      <w:r>
+        <w:rPr>
+          <w:sz w:val="24"/>
+          <w:szCs w:val="24"/>
+        </w:rPr>
+        <w:t>Objective:</w:t>
+      </w:r>
+      <w:r>
+        <w:rPr>
+          <w:sz w:val="24"/>
+          <w:szCs w:val="24"/>
+        </w:rPr>
+        <w:t xml:space="preserve"> Functional aim to test applications functionality and usability.</w:t>
       </w:r>
     </w:p>
     <w:p>
@@ -3172,7 +3260,7 @@
           <w:sz w:val="24"/>
           <w:szCs w:val="24"/>
         </w:rPr>
-        <w:t>Executors</w:t>
+        <w:t>Initiators</w:t>
       </w:r>
       <w:r>
         <w:rPr>
@@ -3253,7 +3341,21 @@
           <w:sz w:val="24"/>
           <w:szCs w:val="24"/>
         </w:rPr>
-        <w:t>Reviewed, Signed-off, and Approved: Functional Test Case Documentation</w:t>
+        <w:t>Functional Test Case Documentation</w:t>
+      </w:r>
+      <w:r>
+        <w:rPr>
+          <w:sz w:val="24"/>
+          <w:szCs w:val="24"/>
+        </w:rPr>
+        <w:t xml:space="preserve"> </w:t>
+      </w:r>
+      <w:r>
+        <w:rPr>
+          <w:sz w:val="24"/>
+          <w:szCs w:val="24"/>
+        </w:rPr>
+        <w:t>Reviewed, Signed-off, and Approved</w:t>
       </w:r>
     </w:p>
     <w:p>
@@ -3576,7 +3678,7 @@
           </w:p>
         </w:tc>
       </w:tr>
-      <w:bookmarkEnd w:id="4"/>
+      <w:bookmarkEnd w:id="3"/>
     </w:tbl>
     <w:p>
       <w:pPr>
@@ -3743,7 +3845,14 @@
           <w:sz w:val="24"/>
           <w:szCs w:val="24"/>
         </w:rPr>
-        <w:t xml:space="preserve">Executors: </w:t>
+        <w:t>Initiators</w:t>
+      </w:r>
+      <w:r>
+        <w:rPr>
+          <w:sz w:val="24"/>
+          <w:szCs w:val="24"/>
+        </w:rPr>
+        <w:t xml:space="preserve">: </w:t>
       </w:r>
       <w:r>
         <w:rPr>
@@ -3770,6 +3879,7 @@
           <w:sz w:val="24"/>
           <w:szCs w:val="24"/>
         </w:rPr>
+        <w:lastRenderedPageBreak/>
         <w:t xml:space="preserve">Method: </w:t>
       </w:r>
       <w:r>
@@ -4012,12 +4122,12 @@
         </w:numPr>
         <w:jc w:val="left"/>
       </w:pPr>
-      <w:bookmarkStart w:id="5" w:name="_Toc23822364"/>
+      <w:bookmarkStart w:id="4" w:name="_Toc23837327"/>
       <w:r>
         <w:lastRenderedPageBreak/>
         <w:t>Execution Strategy</w:t>
       </w:r>
-      <w:bookmarkEnd w:id="5"/>
+      <w:bookmarkEnd w:id="4"/>
     </w:p>
     <w:p>
       <w:pPr>
@@ -4468,12 +4578,12 @@
         </w:numPr>
         <w:jc w:val="left"/>
       </w:pPr>
-      <w:bookmarkStart w:id="6" w:name="_Toc23822365"/>
+      <w:bookmarkStart w:id="5" w:name="_Toc23837328"/>
       <w:r>
         <w:lastRenderedPageBreak/>
         <w:t>Test Management</w:t>
       </w:r>
-      <w:bookmarkEnd w:id="6"/>
+      <w:bookmarkEnd w:id="5"/>
     </w:p>
     <w:p>
       <w:pPr>
@@ -4752,6 +4862,699 @@
         <w:t>Complete execution of all test cases</w:t>
       </w:r>
     </w:p>
+    <w:tbl>
+      <w:tblPr>
+        <w:tblpPr w:leftFromText="180" w:rightFromText="180" w:vertAnchor="text" w:horzAnchor="page" w:tblpX="1979" w:tblpY="537"/>
+        <w:tblW w:w="10002" w:type="dxa"/>
+        <w:tblBorders>
+          <w:top w:val="single" w:sz="4" w:space="0" w:color="auto"/>
+          <w:left w:val="single" w:sz="4" w:space="0" w:color="auto"/>
+          <w:bottom w:val="single" w:sz="4" w:space="0" w:color="auto"/>
+          <w:right w:val="single" w:sz="4" w:space="0" w:color="auto"/>
+          <w:insideH w:val="single" w:sz="4" w:space="0" w:color="auto"/>
+          <w:insideV w:val="single" w:sz="4" w:space="0" w:color="auto"/>
+        </w:tblBorders>
+        <w:tblLook w:val="04A0" w:firstRow="1" w:lastRow="0" w:firstColumn="1" w:lastColumn="0" w:noHBand="0" w:noVBand="1"/>
+      </w:tblPr>
+      <w:tblGrid>
+        <w:gridCol w:w="2102"/>
+        <w:gridCol w:w="2370"/>
+        <w:gridCol w:w="5530"/>
+      </w:tblGrid>
+      <w:tr>
+        <w:trPr>
+          <w:trHeight w:val="174"/>
+        </w:trPr>
+        <w:tc>
+          <w:tcPr>
+            <w:tcW w:w="2102" w:type="dxa"/>
+            <w:shd w:val="clear" w:color="auto" w:fill="27CED7" w:themeFill="accent3"/>
+            <w:noWrap/>
+            <w:vAlign w:val="bottom"/>
+            <w:hideMark/>
+          </w:tcPr>
+          <w:p>
+            <w:pPr>
+              <w:spacing w:after="0" w:line="240" w:lineRule="auto"/>
+              <w:rPr>
+                <w:b/>
+                <w:bCs/>
+              </w:rPr>
+            </w:pPr>
+            <w:r>
+              <w:rPr>
+                <w:b/>
+                <w:bCs/>
+              </w:rPr>
+              <w:t>R</w:t>
+            </w:r>
+            <w:r>
+              <w:rPr>
+                <w:b/>
+                <w:bCs/>
+              </w:rPr>
+              <w:t>isk</w:t>
+            </w:r>
+          </w:p>
+        </w:tc>
+        <w:tc>
+          <w:tcPr>
+            <w:tcW w:w="2370" w:type="dxa"/>
+            <w:shd w:val="clear" w:color="auto" w:fill="27CED7" w:themeFill="accent3"/>
+            <w:noWrap/>
+            <w:vAlign w:val="bottom"/>
+            <w:hideMark/>
+          </w:tcPr>
+          <w:p>
+            <w:pPr>
+              <w:spacing w:after="0" w:line="240" w:lineRule="auto"/>
+              <w:rPr>
+                <w:b/>
+                <w:bCs/>
+              </w:rPr>
+            </w:pPr>
+            <w:r>
+              <w:rPr>
+                <w:b/>
+                <w:bCs/>
+              </w:rPr>
+              <w:t xml:space="preserve">Impact / </w:t>
+            </w:r>
+            <w:r>
+              <w:rPr>
+                <w:b/>
+                <w:bCs/>
+              </w:rPr>
+              <w:t xml:space="preserve">Difficulty </w:t>
+            </w:r>
+            <w:r>
+              <w:rPr>
+                <w:b/>
+                <w:bCs/>
+              </w:rPr>
+              <w:t>Level</w:t>
+            </w:r>
+          </w:p>
+        </w:tc>
+        <w:tc>
+          <w:tcPr>
+            <w:tcW w:w="5530" w:type="dxa"/>
+            <w:shd w:val="clear" w:color="auto" w:fill="27CED7" w:themeFill="accent3"/>
+          </w:tcPr>
+          <w:p>
+            <w:pPr>
+              <w:spacing w:after="0" w:line="240" w:lineRule="auto"/>
+              <w:rPr>
+                <w:b/>
+                <w:bCs/>
+              </w:rPr>
+            </w:pPr>
+            <w:r>
+              <w:rPr>
+                <w:b/>
+                <w:bCs/>
+              </w:rPr>
+              <w:t>Mitigation</w:t>
+            </w:r>
+          </w:p>
+        </w:tc>
+      </w:tr>
+      <w:tr>
+        <w:trPr>
+          <w:trHeight w:val="232"/>
+        </w:trPr>
+        <w:tc>
+          <w:tcPr>
+            <w:tcW w:w="2102" w:type="dxa"/>
+            <w:shd w:val="clear" w:color="auto" w:fill="auto"/>
+            <w:noWrap/>
+            <w:vAlign w:val="bottom"/>
+          </w:tcPr>
+          <w:p>
+            <w:pPr>
+              <w:spacing w:after="0" w:line="240" w:lineRule="auto"/>
+              <w:rPr>
+                <w:sz w:val="24"/>
+                <w:szCs w:val="24"/>
+              </w:rPr>
+            </w:pPr>
+            <w:r>
+              <w:rPr>
+                <w:sz w:val="24"/>
+                <w:szCs w:val="24"/>
+              </w:rPr>
+              <w:t>Schedule</w:t>
+            </w:r>
+          </w:p>
+        </w:tc>
+        <w:tc>
+          <w:tcPr>
+            <w:tcW w:w="2370" w:type="dxa"/>
+            <w:shd w:val="clear" w:color="auto" w:fill="auto"/>
+            <w:noWrap/>
+            <w:vAlign w:val="bottom"/>
+          </w:tcPr>
+          <w:p>
+            <w:pPr>
+              <w:spacing w:after="0" w:line="240" w:lineRule="auto"/>
+              <w:rPr>
+                <w:sz w:val="24"/>
+                <w:szCs w:val="24"/>
+              </w:rPr>
+            </w:pPr>
+            <w:r>
+              <w:rPr>
+                <w:sz w:val="24"/>
+                <w:szCs w:val="24"/>
+              </w:rPr>
+              <w:t>High / High</w:t>
+            </w:r>
+          </w:p>
+        </w:tc>
+        <w:tc>
+          <w:tcPr>
+            <w:tcW w:w="5530" w:type="dxa"/>
+          </w:tcPr>
+          <w:p>
+            <w:pPr>
+              <w:spacing w:after="0" w:line="240" w:lineRule="auto"/>
+              <w:rPr>
+                <w:sz w:val="24"/>
+                <w:szCs w:val="24"/>
+              </w:rPr>
+            </w:pPr>
+            <w:r>
+              <w:rPr>
+                <w:sz w:val="24"/>
+                <w:szCs w:val="24"/>
+              </w:rPr>
+              <w:t>Allocating enough buffer to handle delays</w:t>
+            </w:r>
+          </w:p>
+          <w:p>
+            <w:pPr>
+              <w:spacing w:after="0" w:line="240" w:lineRule="auto"/>
+              <w:rPr>
+                <w:sz w:val="24"/>
+                <w:szCs w:val="24"/>
+              </w:rPr>
+            </w:pPr>
+          </w:p>
+          <w:p>
+            <w:pPr>
+              <w:spacing w:after="0" w:line="240" w:lineRule="auto"/>
+              <w:rPr>
+                <w:sz w:val="24"/>
+                <w:szCs w:val="24"/>
+              </w:rPr>
+            </w:pPr>
+            <w:r>
+              <w:rPr>
+                <w:sz w:val="24"/>
+                <w:szCs w:val="24"/>
+              </w:rPr>
+              <w:t>Pre-work to be started as early as possible</w:t>
+            </w:r>
+          </w:p>
+        </w:tc>
+      </w:tr>
+      <w:tr>
+        <w:trPr>
+          <w:trHeight w:val="232"/>
+        </w:trPr>
+        <w:tc>
+          <w:tcPr>
+            <w:tcW w:w="2102" w:type="dxa"/>
+            <w:shd w:val="clear" w:color="auto" w:fill="auto"/>
+            <w:noWrap/>
+            <w:vAlign w:val="bottom"/>
+          </w:tcPr>
+          <w:p>
+            <w:pPr>
+              <w:spacing w:after="0" w:line="240" w:lineRule="auto"/>
+              <w:rPr>
+                <w:sz w:val="24"/>
+                <w:szCs w:val="24"/>
+              </w:rPr>
+            </w:pPr>
+            <w:r>
+              <w:rPr>
+                <w:sz w:val="24"/>
+                <w:szCs w:val="24"/>
+              </w:rPr>
+              <w:t>Resources</w:t>
+            </w:r>
+          </w:p>
+        </w:tc>
+        <w:tc>
+          <w:tcPr>
+            <w:tcW w:w="2370" w:type="dxa"/>
+            <w:shd w:val="clear" w:color="auto" w:fill="auto"/>
+            <w:noWrap/>
+            <w:vAlign w:val="bottom"/>
+          </w:tcPr>
+          <w:p>
+            <w:pPr>
+              <w:spacing w:after="0" w:line="240" w:lineRule="auto"/>
+              <w:rPr>
+                <w:sz w:val="24"/>
+                <w:szCs w:val="24"/>
+              </w:rPr>
+            </w:pPr>
+            <w:r>
+              <w:rPr>
+                <w:sz w:val="24"/>
+                <w:szCs w:val="24"/>
+              </w:rPr>
+              <w:t>High / Medium</w:t>
+            </w:r>
+          </w:p>
+        </w:tc>
+        <w:tc>
+          <w:tcPr>
+            <w:tcW w:w="5530" w:type="dxa"/>
+          </w:tcPr>
+          <w:p>
+            <w:pPr>
+              <w:spacing w:after="0" w:line="240" w:lineRule="auto"/>
+              <w:rPr>
+                <w:sz w:val="24"/>
+                <w:szCs w:val="24"/>
+              </w:rPr>
+            </w:pPr>
+            <w:r>
+              <w:rPr>
+                <w:sz w:val="24"/>
+                <w:szCs w:val="24"/>
+              </w:rPr>
+              <w:t>Leave Tracker to be updated, set and communicated to identify for gaps</w:t>
+            </w:r>
+          </w:p>
+        </w:tc>
+      </w:tr>
+      <w:tr>
+        <w:trPr>
+          <w:trHeight w:val="232"/>
+        </w:trPr>
+        <w:tc>
+          <w:tcPr>
+            <w:tcW w:w="2102" w:type="dxa"/>
+            <w:shd w:val="clear" w:color="auto" w:fill="auto"/>
+            <w:noWrap/>
+            <w:vAlign w:val="bottom"/>
+          </w:tcPr>
+          <w:p>
+            <w:pPr>
+              <w:spacing w:after="0" w:line="240" w:lineRule="auto"/>
+              <w:rPr>
+                <w:sz w:val="24"/>
+                <w:szCs w:val="24"/>
+              </w:rPr>
+            </w:pPr>
+            <w:r>
+              <w:rPr>
+                <w:sz w:val="24"/>
+                <w:szCs w:val="24"/>
+              </w:rPr>
+              <w:t>Bugs</w:t>
+            </w:r>
+          </w:p>
+        </w:tc>
+        <w:tc>
+          <w:tcPr>
+            <w:tcW w:w="2370" w:type="dxa"/>
+            <w:shd w:val="clear" w:color="auto" w:fill="auto"/>
+            <w:noWrap/>
+            <w:vAlign w:val="bottom"/>
+          </w:tcPr>
+          <w:p>
+            <w:pPr>
+              <w:spacing w:after="0" w:line="240" w:lineRule="auto"/>
+              <w:rPr>
+                <w:sz w:val="24"/>
+                <w:szCs w:val="24"/>
+              </w:rPr>
+            </w:pPr>
+            <w:r>
+              <w:rPr>
+                <w:sz w:val="24"/>
+                <w:szCs w:val="24"/>
+              </w:rPr>
+              <w:t>High / Medium</w:t>
+            </w:r>
+          </w:p>
+        </w:tc>
+        <w:tc>
+          <w:tcPr>
+            <w:tcW w:w="5530" w:type="dxa"/>
+          </w:tcPr>
+          <w:p>
+            <w:pPr>
+              <w:spacing w:after="0" w:line="240" w:lineRule="auto"/>
+              <w:rPr>
+                <w:sz w:val="24"/>
+                <w:szCs w:val="24"/>
+              </w:rPr>
+            </w:pPr>
+            <w:r>
+              <w:rPr>
+                <w:sz w:val="24"/>
+                <w:szCs w:val="24"/>
+              </w:rPr>
+              <w:t>Defined plan in place to handle fixing issues</w:t>
+            </w:r>
+          </w:p>
+        </w:tc>
+      </w:tr>
+      <w:tr>
+        <w:trPr>
+          <w:trHeight w:val="232"/>
+        </w:trPr>
+        <w:tc>
+          <w:tcPr>
+            <w:tcW w:w="2102" w:type="dxa"/>
+            <w:shd w:val="clear" w:color="auto" w:fill="auto"/>
+            <w:noWrap/>
+            <w:vAlign w:val="bottom"/>
+          </w:tcPr>
+          <w:p>
+            <w:pPr>
+              <w:spacing w:after="0" w:line="240" w:lineRule="auto"/>
+              <w:rPr>
+                <w:sz w:val="24"/>
+                <w:szCs w:val="24"/>
+              </w:rPr>
+            </w:pPr>
+            <w:r>
+              <w:rPr>
+                <w:sz w:val="24"/>
+                <w:szCs w:val="24"/>
+              </w:rPr>
+              <w:t>Scope</w:t>
+            </w:r>
+          </w:p>
+        </w:tc>
+        <w:tc>
+          <w:tcPr>
+            <w:tcW w:w="2370" w:type="dxa"/>
+            <w:shd w:val="clear" w:color="auto" w:fill="auto"/>
+            <w:noWrap/>
+            <w:vAlign w:val="bottom"/>
+          </w:tcPr>
+          <w:p>
+            <w:pPr>
+              <w:spacing w:after="0" w:line="240" w:lineRule="auto"/>
+              <w:rPr>
+                <w:sz w:val="24"/>
+                <w:szCs w:val="24"/>
+              </w:rPr>
+            </w:pPr>
+            <w:r>
+              <w:rPr>
+                <w:sz w:val="24"/>
+                <w:szCs w:val="24"/>
+              </w:rPr>
+              <w:t>Medium/ Medium</w:t>
+            </w:r>
+          </w:p>
+        </w:tc>
+        <w:tc>
+          <w:tcPr>
+            <w:tcW w:w="5530" w:type="dxa"/>
+          </w:tcPr>
+          <w:p>
+            <w:pPr>
+              <w:spacing w:after="0" w:line="240" w:lineRule="auto"/>
+              <w:rPr>
+                <w:sz w:val="24"/>
+                <w:szCs w:val="24"/>
+              </w:rPr>
+            </w:pPr>
+            <w:r>
+              <w:rPr>
+                <w:sz w:val="24"/>
+                <w:szCs w:val="24"/>
+              </w:rPr>
+              <w:t>Allow scope to have some agility and flexibility to cope with client’s requirements</w:t>
+            </w:r>
+          </w:p>
+        </w:tc>
+      </w:tr>
+      <w:tr>
+        <w:trPr>
+          <w:trHeight w:val="232"/>
+        </w:trPr>
+        <w:tc>
+          <w:tcPr>
+            <w:tcW w:w="2102" w:type="dxa"/>
+            <w:shd w:val="clear" w:color="auto" w:fill="auto"/>
+            <w:noWrap/>
+            <w:vAlign w:val="bottom"/>
+          </w:tcPr>
+          <w:p>
+            <w:pPr>
+              <w:spacing w:after="0" w:line="240" w:lineRule="auto"/>
+              <w:rPr>
+                <w:sz w:val="24"/>
+                <w:szCs w:val="24"/>
+              </w:rPr>
+            </w:pPr>
+            <w:r>
+              <w:rPr>
+                <w:sz w:val="24"/>
+                <w:szCs w:val="24"/>
+              </w:rPr>
+              <w:t>Downtime</w:t>
+            </w:r>
+          </w:p>
+        </w:tc>
+        <w:tc>
+          <w:tcPr>
+            <w:tcW w:w="2370" w:type="dxa"/>
+            <w:shd w:val="clear" w:color="auto" w:fill="auto"/>
+            <w:noWrap/>
+            <w:vAlign w:val="bottom"/>
+          </w:tcPr>
+          <w:p>
+            <w:pPr>
+              <w:spacing w:after="0" w:line="240" w:lineRule="auto"/>
+              <w:rPr>
+                <w:sz w:val="24"/>
+                <w:szCs w:val="24"/>
+              </w:rPr>
+            </w:pPr>
+            <w:r>
+              <w:rPr>
+                <w:sz w:val="24"/>
+                <w:szCs w:val="24"/>
+              </w:rPr>
+              <w:t>High / Medium</w:t>
+            </w:r>
+          </w:p>
+        </w:tc>
+        <w:tc>
+          <w:tcPr>
+            <w:tcW w:w="5530" w:type="dxa"/>
+          </w:tcPr>
+          <w:p>
+            <w:pPr>
+              <w:spacing w:after="0" w:line="240" w:lineRule="auto"/>
+              <w:rPr>
+                <w:sz w:val="24"/>
+                <w:szCs w:val="24"/>
+              </w:rPr>
+            </w:pPr>
+            <w:r>
+              <w:rPr>
+                <w:sz w:val="24"/>
+                <w:szCs w:val="24"/>
+              </w:rPr>
+              <w:t>Have proper support team aware and informed that testing is ongoing. To minimize resolution turn-around time</w:t>
+            </w:r>
+          </w:p>
+        </w:tc>
+      </w:tr>
+      <w:tr>
+        <w:trPr>
+          <w:trHeight w:val="232"/>
+        </w:trPr>
+        <w:tc>
+          <w:tcPr>
+            <w:tcW w:w="2102" w:type="dxa"/>
+            <w:shd w:val="clear" w:color="auto" w:fill="auto"/>
+            <w:noWrap/>
+            <w:vAlign w:val="bottom"/>
+          </w:tcPr>
+          <w:p>
+            <w:pPr>
+              <w:spacing w:after="0" w:line="240" w:lineRule="auto"/>
+              <w:rPr>
+                <w:sz w:val="24"/>
+                <w:szCs w:val="24"/>
+              </w:rPr>
+            </w:pPr>
+            <w:r>
+              <w:rPr>
+                <w:sz w:val="24"/>
+                <w:szCs w:val="24"/>
+              </w:rPr>
+              <w:t>New Issues</w:t>
+            </w:r>
+          </w:p>
+        </w:tc>
+        <w:tc>
+          <w:tcPr>
+            <w:tcW w:w="2370" w:type="dxa"/>
+            <w:shd w:val="clear" w:color="auto" w:fill="auto"/>
+            <w:noWrap/>
+            <w:vAlign w:val="bottom"/>
+          </w:tcPr>
+          <w:p>
+            <w:pPr>
+              <w:spacing w:after="0" w:line="240" w:lineRule="auto"/>
+              <w:rPr>
+                <w:sz w:val="24"/>
+                <w:szCs w:val="24"/>
+              </w:rPr>
+            </w:pPr>
+            <w:r>
+              <w:rPr>
+                <w:sz w:val="24"/>
+                <w:szCs w:val="24"/>
+              </w:rPr>
+              <w:t>High / Medium</w:t>
+            </w:r>
+          </w:p>
+        </w:tc>
+        <w:tc>
+          <w:tcPr>
+            <w:tcW w:w="5530" w:type="dxa"/>
+          </w:tcPr>
+          <w:p>
+            <w:pPr>
+              <w:spacing w:after="0" w:line="240" w:lineRule="auto"/>
+              <w:rPr>
+                <w:sz w:val="24"/>
+                <w:szCs w:val="24"/>
+              </w:rPr>
+            </w:pPr>
+            <w:r>
+              <w:rPr>
+                <w:sz w:val="24"/>
+                <w:szCs w:val="24"/>
+              </w:rPr>
+              <w:t>Unexpected issues arise causing severe delay should be openly communicated to stakeholders.</w:t>
+            </w:r>
+          </w:p>
+        </w:tc>
+      </w:tr>
+      <w:tr>
+        <w:trPr>
+          <w:trHeight w:val="232"/>
+        </w:trPr>
+        <w:tc>
+          <w:tcPr>
+            <w:tcW w:w="2102" w:type="dxa"/>
+            <w:shd w:val="clear" w:color="auto" w:fill="auto"/>
+            <w:noWrap/>
+            <w:vAlign w:val="bottom"/>
+          </w:tcPr>
+          <w:p>
+            <w:pPr>
+              <w:spacing w:after="0" w:line="240" w:lineRule="auto"/>
+              <w:rPr>
+                <w:sz w:val="24"/>
+                <w:szCs w:val="24"/>
+              </w:rPr>
+            </w:pPr>
+          </w:p>
+        </w:tc>
+        <w:tc>
+          <w:tcPr>
+            <w:tcW w:w="2370" w:type="dxa"/>
+            <w:shd w:val="clear" w:color="auto" w:fill="auto"/>
+            <w:noWrap/>
+            <w:vAlign w:val="bottom"/>
+          </w:tcPr>
+          <w:p>
+            <w:pPr>
+              <w:spacing w:after="0" w:line="240" w:lineRule="auto"/>
+              <w:rPr>
+                <w:sz w:val="24"/>
+                <w:szCs w:val="24"/>
+              </w:rPr>
+            </w:pPr>
+          </w:p>
+        </w:tc>
+        <w:tc>
+          <w:tcPr>
+            <w:tcW w:w="5530" w:type="dxa"/>
+          </w:tcPr>
+          <w:p>
+            <w:pPr>
+              <w:spacing w:after="0" w:line="240" w:lineRule="auto"/>
+              <w:rPr>
+                <w:sz w:val="24"/>
+                <w:szCs w:val="24"/>
+              </w:rPr>
+            </w:pPr>
+          </w:p>
+        </w:tc>
+      </w:tr>
+      <w:tr>
+        <w:trPr>
+          <w:trHeight w:val="232"/>
+        </w:trPr>
+        <w:tc>
+          <w:tcPr>
+            <w:tcW w:w="2102" w:type="dxa"/>
+            <w:shd w:val="clear" w:color="auto" w:fill="auto"/>
+            <w:noWrap/>
+            <w:vAlign w:val="bottom"/>
+          </w:tcPr>
+          <w:p>
+            <w:pPr>
+              <w:spacing w:after="0" w:line="240" w:lineRule="auto"/>
+              <w:rPr>
+                <w:sz w:val="24"/>
+                <w:szCs w:val="24"/>
+              </w:rPr>
+            </w:pPr>
+          </w:p>
+        </w:tc>
+        <w:tc>
+          <w:tcPr>
+            <w:tcW w:w="2370" w:type="dxa"/>
+            <w:shd w:val="clear" w:color="auto" w:fill="auto"/>
+            <w:noWrap/>
+            <w:vAlign w:val="bottom"/>
+          </w:tcPr>
+          <w:p>
+            <w:pPr>
+              <w:spacing w:after="0" w:line="240" w:lineRule="auto"/>
+              <w:rPr>
+                <w:sz w:val="24"/>
+                <w:szCs w:val="24"/>
+              </w:rPr>
+            </w:pPr>
+          </w:p>
+        </w:tc>
+        <w:tc>
+          <w:tcPr>
+            <w:tcW w:w="5530" w:type="dxa"/>
+          </w:tcPr>
+          <w:p>
+            <w:pPr>
+              <w:spacing w:after="0" w:line="240" w:lineRule="auto"/>
+              <w:rPr>
+                <w:sz w:val="24"/>
+                <w:szCs w:val="24"/>
+              </w:rPr>
+            </w:pPr>
+          </w:p>
+        </w:tc>
+      </w:tr>
+    </w:tbl>
     <w:p>
       <w:pPr>
         <w:pStyle w:val="ListParagraph"/>
@@ -4775,6 +5578,16 @@
     <w:p>
       <w:pPr>
         <w:pStyle w:val="ListParagraph"/>
+        <w:ind w:left="1224"/>
+        <w:rPr>
+          <w:sz w:val="24"/>
+          <w:szCs w:val="24"/>
+        </w:rPr>
+      </w:pPr>
+    </w:p>
+    <w:p>
+      <w:pPr>
+        <w:pStyle w:val="ListParagraph"/>
         <w:numPr>
           <w:ilvl w:val="1"/>
           <w:numId w:val="14"/>
@@ -4792,6 +5605,543 @@
         <w:t>Communication Plan and Team Roster</w:t>
       </w:r>
     </w:p>
+    <w:tbl>
+      <w:tblPr>
+        <w:tblW w:w="7308" w:type="dxa"/>
+        <w:jc w:val="center"/>
+        <w:tblBorders>
+          <w:top w:val="single" w:sz="4" w:space="0" w:color="auto"/>
+          <w:left w:val="single" w:sz="4" w:space="0" w:color="auto"/>
+          <w:bottom w:val="single" w:sz="4" w:space="0" w:color="auto"/>
+          <w:right w:val="single" w:sz="4" w:space="0" w:color="auto"/>
+          <w:insideH w:val="single" w:sz="4" w:space="0" w:color="auto"/>
+          <w:insideV w:val="single" w:sz="4" w:space="0" w:color="auto"/>
+        </w:tblBorders>
+        <w:tblLook w:val="04A0" w:firstRow="1" w:lastRow="0" w:firstColumn="1" w:lastColumn="0" w:noHBand="0" w:noVBand="1"/>
+      </w:tblPr>
+      <w:tblGrid>
+        <w:gridCol w:w="1998"/>
+        <w:gridCol w:w="2520"/>
+        <w:gridCol w:w="2790"/>
+      </w:tblGrid>
+      <w:tr>
+        <w:trPr>
+          <w:trHeight w:val="305"/>
+          <w:jc w:val="center"/>
+        </w:trPr>
+        <w:tc>
+          <w:tcPr>
+            <w:tcW w:w="1998" w:type="dxa"/>
+            <w:shd w:val="clear" w:color="auto" w:fill="27CED7" w:themeFill="accent3"/>
+            <w:noWrap/>
+            <w:vAlign w:val="bottom"/>
+            <w:hideMark/>
+          </w:tcPr>
+          <w:p>
+            <w:pPr>
+              <w:spacing w:after="0" w:line="240" w:lineRule="auto"/>
+              <w:jc w:val="center"/>
+              <w:rPr>
+                <w:b/>
+                <w:bCs/>
+              </w:rPr>
+            </w:pPr>
+            <w:r>
+              <w:rPr>
+                <w:b/>
+                <w:bCs/>
+              </w:rPr>
+              <w:t>Role</w:t>
+            </w:r>
+          </w:p>
+        </w:tc>
+        <w:tc>
+          <w:tcPr>
+            <w:tcW w:w="2520" w:type="dxa"/>
+            <w:shd w:val="clear" w:color="auto" w:fill="27CED7" w:themeFill="accent3"/>
+            <w:noWrap/>
+            <w:vAlign w:val="bottom"/>
+            <w:hideMark/>
+          </w:tcPr>
+          <w:p>
+            <w:pPr>
+              <w:spacing w:after="0" w:line="240" w:lineRule="auto"/>
+              <w:rPr>
+                <w:b/>
+                <w:bCs/>
+              </w:rPr>
+            </w:pPr>
+            <w:r>
+              <w:rPr>
+                <w:b/>
+                <w:bCs/>
+              </w:rPr>
+              <w:t>Name</w:t>
+            </w:r>
+          </w:p>
+        </w:tc>
+        <w:tc>
+          <w:tcPr>
+            <w:tcW w:w="2790" w:type="dxa"/>
+            <w:shd w:val="clear" w:color="auto" w:fill="27CED7" w:themeFill="accent3"/>
+          </w:tcPr>
+          <w:p>
+            <w:pPr>
+              <w:spacing w:after="0" w:line="240" w:lineRule="auto"/>
+              <w:rPr>
+                <w:b/>
+                <w:bCs/>
+              </w:rPr>
+            </w:pPr>
+            <w:r>
+              <w:rPr>
+                <w:b/>
+                <w:bCs/>
+              </w:rPr>
+              <w:t>Contact Details</w:t>
+            </w:r>
+          </w:p>
+        </w:tc>
+      </w:tr>
+      <w:tr>
+        <w:trPr>
+          <w:trHeight w:val="288"/>
+          <w:jc w:val="center"/>
+        </w:trPr>
+        <w:tc>
+          <w:tcPr>
+            <w:tcW w:w="1998" w:type="dxa"/>
+            <w:shd w:val="clear" w:color="auto" w:fill="auto"/>
+            <w:noWrap/>
+            <w:vAlign w:val="bottom"/>
+          </w:tcPr>
+          <w:p>
+            <w:pPr>
+              <w:spacing w:after="0" w:line="240" w:lineRule="auto"/>
+              <w:rPr>
+                <w:sz w:val="24"/>
+                <w:szCs w:val="24"/>
+              </w:rPr>
+            </w:pPr>
+            <w:r>
+              <w:rPr>
+                <w:sz w:val="24"/>
+                <w:szCs w:val="24"/>
+              </w:rPr>
+              <w:t>Project Manager</w:t>
+            </w:r>
+          </w:p>
+        </w:tc>
+        <w:tc>
+          <w:tcPr>
+            <w:tcW w:w="2520" w:type="dxa"/>
+            <w:shd w:val="clear" w:color="auto" w:fill="auto"/>
+            <w:noWrap/>
+            <w:vAlign w:val="bottom"/>
+          </w:tcPr>
+          <w:p>
+            <w:pPr>
+              <w:spacing w:after="0" w:line="240" w:lineRule="auto"/>
+              <w:rPr>
+                <w:sz w:val="24"/>
+                <w:szCs w:val="24"/>
+              </w:rPr>
+            </w:pPr>
+          </w:p>
+        </w:tc>
+        <w:tc>
+          <w:tcPr>
+            <w:tcW w:w="2790" w:type="dxa"/>
+          </w:tcPr>
+          <w:p>
+            <w:pPr>
+              <w:spacing w:after="0" w:line="240" w:lineRule="auto"/>
+              <w:rPr>
+                <w:sz w:val="24"/>
+                <w:szCs w:val="24"/>
+              </w:rPr>
+            </w:pPr>
+          </w:p>
+        </w:tc>
+      </w:tr>
+      <w:tr>
+        <w:trPr>
+          <w:trHeight w:val="288"/>
+          <w:jc w:val="center"/>
+        </w:trPr>
+        <w:tc>
+          <w:tcPr>
+            <w:tcW w:w="1998" w:type="dxa"/>
+            <w:shd w:val="clear" w:color="auto" w:fill="auto"/>
+            <w:noWrap/>
+            <w:vAlign w:val="bottom"/>
+          </w:tcPr>
+          <w:p>
+            <w:pPr>
+              <w:spacing w:after="0" w:line="240" w:lineRule="auto"/>
+              <w:rPr>
+                <w:sz w:val="24"/>
+                <w:szCs w:val="24"/>
+              </w:rPr>
+            </w:pPr>
+            <w:r>
+              <w:rPr>
+                <w:sz w:val="24"/>
+                <w:szCs w:val="24"/>
+              </w:rPr>
+              <w:t>Test Lead</w:t>
+            </w:r>
+          </w:p>
+        </w:tc>
+        <w:tc>
+          <w:tcPr>
+            <w:tcW w:w="2520" w:type="dxa"/>
+            <w:shd w:val="clear" w:color="auto" w:fill="auto"/>
+            <w:noWrap/>
+            <w:vAlign w:val="bottom"/>
+          </w:tcPr>
+          <w:p>
+            <w:pPr>
+              <w:spacing w:after="0" w:line="240" w:lineRule="auto"/>
+              <w:rPr>
+                <w:sz w:val="24"/>
+                <w:szCs w:val="24"/>
+              </w:rPr>
+            </w:pPr>
+          </w:p>
+        </w:tc>
+        <w:tc>
+          <w:tcPr>
+            <w:tcW w:w="2790" w:type="dxa"/>
+          </w:tcPr>
+          <w:p>
+            <w:pPr>
+              <w:spacing w:after="0" w:line="240" w:lineRule="auto"/>
+              <w:rPr>
+                <w:sz w:val="24"/>
+                <w:szCs w:val="24"/>
+              </w:rPr>
+            </w:pPr>
+          </w:p>
+        </w:tc>
+      </w:tr>
+      <w:tr>
+        <w:trPr>
+          <w:trHeight w:val="288"/>
+          <w:jc w:val="center"/>
+        </w:trPr>
+        <w:tc>
+          <w:tcPr>
+            <w:tcW w:w="1998" w:type="dxa"/>
+            <w:shd w:val="clear" w:color="auto" w:fill="auto"/>
+            <w:noWrap/>
+            <w:vAlign w:val="bottom"/>
+          </w:tcPr>
+          <w:p>
+            <w:pPr>
+              <w:spacing w:after="0" w:line="240" w:lineRule="auto"/>
+              <w:rPr>
+                <w:sz w:val="24"/>
+                <w:szCs w:val="24"/>
+              </w:rPr>
+            </w:pPr>
+            <w:r>
+              <w:rPr>
+                <w:sz w:val="24"/>
+                <w:szCs w:val="24"/>
+              </w:rPr>
+              <w:t>Business Analyst</w:t>
+            </w:r>
+          </w:p>
+        </w:tc>
+        <w:tc>
+          <w:tcPr>
+            <w:tcW w:w="2520" w:type="dxa"/>
+            <w:shd w:val="clear" w:color="auto" w:fill="auto"/>
+            <w:noWrap/>
+            <w:vAlign w:val="bottom"/>
+          </w:tcPr>
+          <w:p>
+            <w:pPr>
+              <w:spacing w:after="0" w:line="240" w:lineRule="auto"/>
+              <w:rPr>
+                <w:sz w:val="24"/>
+                <w:szCs w:val="24"/>
+              </w:rPr>
+            </w:pPr>
+          </w:p>
+        </w:tc>
+        <w:tc>
+          <w:tcPr>
+            <w:tcW w:w="2790" w:type="dxa"/>
+          </w:tcPr>
+          <w:p>
+            <w:pPr>
+              <w:spacing w:after="0" w:line="240" w:lineRule="auto"/>
+              <w:rPr>
+                <w:sz w:val="24"/>
+                <w:szCs w:val="24"/>
+              </w:rPr>
+            </w:pPr>
+          </w:p>
+        </w:tc>
+      </w:tr>
+      <w:tr>
+        <w:trPr>
+          <w:trHeight w:val="288"/>
+          <w:jc w:val="center"/>
+        </w:trPr>
+        <w:tc>
+          <w:tcPr>
+            <w:tcW w:w="1998" w:type="dxa"/>
+            <w:shd w:val="clear" w:color="auto" w:fill="auto"/>
+            <w:noWrap/>
+            <w:vAlign w:val="bottom"/>
+          </w:tcPr>
+          <w:p>
+            <w:pPr>
+              <w:spacing w:after="0" w:line="240" w:lineRule="auto"/>
+              <w:rPr>
+                <w:sz w:val="24"/>
+                <w:szCs w:val="24"/>
+              </w:rPr>
+            </w:pPr>
+            <w:r>
+              <w:rPr>
+                <w:sz w:val="24"/>
+                <w:szCs w:val="24"/>
+              </w:rPr>
+              <w:t>Development Lead</w:t>
+            </w:r>
+          </w:p>
+        </w:tc>
+        <w:tc>
+          <w:tcPr>
+            <w:tcW w:w="2520" w:type="dxa"/>
+            <w:shd w:val="clear" w:color="auto" w:fill="auto"/>
+            <w:noWrap/>
+            <w:vAlign w:val="bottom"/>
+          </w:tcPr>
+          <w:p>
+            <w:pPr>
+              <w:spacing w:after="0" w:line="240" w:lineRule="auto"/>
+              <w:rPr>
+                <w:sz w:val="24"/>
+                <w:szCs w:val="24"/>
+              </w:rPr>
+            </w:pPr>
+          </w:p>
+        </w:tc>
+        <w:tc>
+          <w:tcPr>
+            <w:tcW w:w="2790" w:type="dxa"/>
+          </w:tcPr>
+          <w:p>
+            <w:pPr>
+              <w:spacing w:after="0" w:line="240" w:lineRule="auto"/>
+              <w:rPr>
+                <w:sz w:val="24"/>
+                <w:szCs w:val="24"/>
+              </w:rPr>
+            </w:pPr>
+          </w:p>
+        </w:tc>
+      </w:tr>
+      <w:tr>
+        <w:trPr>
+          <w:trHeight w:val="288"/>
+          <w:jc w:val="center"/>
+        </w:trPr>
+        <w:tc>
+          <w:tcPr>
+            <w:tcW w:w="1998" w:type="dxa"/>
+            <w:shd w:val="clear" w:color="auto" w:fill="auto"/>
+            <w:noWrap/>
+            <w:vAlign w:val="bottom"/>
+          </w:tcPr>
+          <w:p>
+            <w:pPr>
+              <w:spacing w:after="0" w:line="240" w:lineRule="auto"/>
+              <w:rPr>
+                <w:sz w:val="24"/>
+                <w:szCs w:val="24"/>
+              </w:rPr>
+            </w:pPr>
+            <w:r>
+              <w:rPr>
+                <w:sz w:val="24"/>
+                <w:szCs w:val="24"/>
+              </w:rPr>
+              <w:t>Testing Team</w:t>
+            </w:r>
+          </w:p>
+        </w:tc>
+        <w:tc>
+          <w:tcPr>
+            <w:tcW w:w="2520" w:type="dxa"/>
+            <w:shd w:val="clear" w:color="auto" w:fill="auto"/>
+            <w:noWrap/>
+            <w:vAlign w:val="bottom"/>
+          </w:tcPr>
+          <w:p>
+            <w:pPr>
+              <w:spacing w:after="0" w:line="240" w:lineRule="auto"/>
+              <w:rPr>
+                <w:sz w:val="24"/>
+                <w:szCs w:val="24"/>
+              </w:rPr>
+            </w:pPr>
+          </w:p>
+        </w:tc>
+        <w:tc>
+          <w:tcPr>
+            <w:tcW w:w="2790" w:type="dxa"/>
+          </w:tcPr>
+          <w:p>
+            <w:pPr>
+              <w:spacing w:after="0" w:line="240" w:lineRule="auto"/>
+              <w:rPr>
+                <w:sz w:val="24"/>
+                <w:szCs w:val="24"/>
+              </w:rPr>
+            </w:pPr>
+          </w:p>
+        </w:tc>
+      </w:tr>
+      <w:tr>
+        <w:trPr>
+          <w:trHeight w:val="288"/>
+          <w:jc w:val="center"/>
+        </w:trPr>
+        <w:tc>
+          <w:tcPr>
+            <w:tcW w:w="1998" w:type="dxa"/>
+            <w:shd w:val="clear" w:color="auto" w:fill="auto"/>
+            <w:noWrap/>
+            <w:vAlign w:val="bottom"/>
+          </w:tcPr>
+          <w:p>
+            <w:pPr>
+              <w:spacing w:after="0" w:line="240" w:lineRule="auto"/>
+              <w:rPr>
+                <w:sz w:val="24"/>
+                <w:szCs w:val="24"/>
+              </w:rPr>
+            </w:pPr>
+            <w:r>
+              <w:rPr>
+                <w:sz w:val="24"/>
+                <w:szCs w:val="24"/>
+              </w:rPr>
+              <w:lastRenderedPageBreak/>
+              <w:t>Development Team</w:t>
+            </w:r>
+          </w:p>
+        </w:tc>
+        <w:tc>
+          <w:tcPr>
+            <w:tcW w:w="2520" w:type="dxa"/>
+            <w:shd w:val="clear" w:color="auto" w:fill="auto"/>
+            <w:noWrap/>
+            <w:vAlign w:val="bottom"/>
+          </w:tcPr>
+          <w:p>
+            <w:pPr>
+              <w:spacing w:after="0" w:line="240" w:lineRule="auto"/>
+              <w:rPr>
+                <w:sz w:val="24"/>
+                <w:szCs w:val="24"/>
+              </w:rPr>
+            </w:pPr>
+          </w:p>
+        </w:tc>
+        <w:tc>
+          <w:tcPr>
+            <w:tcW w:w="2790" w:type="dxa"/>
+          </w:tcPr>
+          <w:p>
+            <w:pPr>
+              <w:spacing w:after="0" w:line="240" w:lineRule="auto"/>
+              <w:rPr>
+                <w:sz w:val="24"/>
+                <w:szCs w:val="24"/>
+              </w:rPr>
+            </w:pPr>
+          </w:p>
+        </w:tc>
+      </w:tr>
+      <w:tr>
+        <w:trPr>
+          <w:trHeight w:val="288"/>
+          <w:jc w:val="center"/>
+        </w:trPr>
+        <w:tc>
+          <w:tcPr>
+            <w:tcW w:w="1998" w:type="dxa"/>
+            <w:shd w:val="clear" w:color="auto" w:fill="auto"/>
+            <w:noWrap/>
+            <w:vAlign w:val="bottom"/>
+          </w:tcPr>
+          <w:p>
+            <w:pPr>
+              <w:spacing w:after="0" w:line="240" w:lineRule="auto"/>
+              <w:rPr>
+                <w:sz w:val="24"/>
+                <w:szCs w:val="24"/>
+              </w:rPr>
+            </w:pPr>
+            <w:r>
+              <w:rPr>
+                <w:sz w:val="24"/>
+                <w:szCs w:val="24"/>
+              </w:rPr>
+              <w:t>Technical Lead</w:t>
+            </w:r>
+          </w:p>
+        </w:tc>
+        <w:tc>
+          <w:tcPr>
+            <w:tcW w:w="2520" w:type="dxa"/>
+            <w:shd w:val="clear" w:color="auto" w:fill="auto"/>
+            <w:noWrap/>
+            <w:vAlign w:val="bottom"/>
+          </w:tcPr>
+          <w:p>
+            <w:pPr>
+              <w:spacing w:after="0" w:line="240" w:lineRule="auto"/>
+              <w:rPr>
+                <w:sz w:val="24"/>
+                <w:szCs w:val="24"/>
+              </w:rPr>
+            </w:pPr>
+          </w:p>
+        </w:tc>
+        <w:tc>
+          <w:tcPr>
+            <w:tcW w:w="2790" w:type="dxa"/>
+          </w:tcPr>
+          <w:p>
+            <w:pPr>
+              <w:spacing w:after="0" w:line="240" w:lineRule="auto"/>
+              <w:rPr>
+                <w:sz w:val="24"/>
+                <w:szCs w:val="24"/>
+              </w:rPr>
+            </w:pPr>
+          </w:p>
+        </w:tc>
+      </w:tr>
+    </w:tbl>
+    <w:p>
+      <w:pPr>
+        <w:pStyle w:val="ListParagraph"/>
+        <w:ind w:left="1224"/>
+        <w:rPr>
+          <w:sz w:val="24"/>
+          <w:szCs w:val="24"/>
+        </w:rPr>
+      </w:pPr>
+    </w:p>
     <w:p>
       <w:pPr>
         <w:pStyle w:val="ListParagraph"/>
@@ -4923,7 +6273,12 @@
       </w:pPr>
     </w:p>
     <w:sectPr>
-      <w:footerReference w:type="default" r:id="rId8"/>
+      <w:headerReference w:type="even" r:id="rId8"/>
+      <w:headerReference w:type="default" r:id="rId9"/>
+      <w:footerReference w:type="even" r:id="rId10"/>
+      <w:footerReference w:type="default" r:id="rId11"/>
+      <w:headerReference w:type="first" r:id="rId12"/>
+      <w:footerReference w:type="first" r:id="rId13"/>
       <w:pgSz w:w="12240" w:h="15840"/>
       <w:pgMar w:top="1440" w:right="1440" w:bottom="1440" w:left="1440" w:header="720" w:footer="720" w:gutter="0"/>
       <w:cols w:space="720"/>
@@ -4959,6 +6314,16 @@
 </file>
 
 <file path=word/footer1.xml><?xml version="1.0" encoding="utf-8"?>
+<w:ftr xmlns:wpc="http://schemas.microsoft.com/office/word/2010/wordprocessingCanvas" xmlns:cx="http://schemas.microsoft.com/office/drawing/2014/chartex" xmlns:cx1="http://schemas.microsoft.com/office/drawing/2015/9/8/chartex" xmlns:cx2="http://schemas.microsoft.com/office/drawing/2015/10/21/chartex" xmlns:cx3="http://schemas.microsoft.com/office/drawing/2016/5/9/chartex" xmlns:cx4="http://schemas.microsoft.com/office/drawing/2016/5/10/chartex" xmlns:cx5="http://schemas.microsoft.com/office/drawing/2016/5/11/chartex" xmlns:cx6="http://schemas.microsoft.com/office/drawing/2016/5/12/chartex" xmlns:cx7="http://schemas.microsoft.com/office/drawing/2016/5/13/chartex" xmlns:cx8="http://schemas.microsoft.com/office/drawing/2016/5/14/chartex" xmlns:mc="http://schemas.openxmlformats.org/markup-compatibility/2006" xmlns:aink="http://schemas.microsoft.com/office/drawing/2016/ink" xmlns:am3d="http://schemas.microsoft.com/office/drawing/2017/model3d" xmlns:o="urn:schemas-microsoft-com:office:office" xmlns:r="http://schemas.openxmlformats.org/officeDocument/2006/relationships" xmlns:m="http://schemas.openxmlformats.org/officeDocument/2006/math" xmlns:v="urn:schemas-microsoft-com:vml" xmlns:wp14="http://schemas.microsoft.com/office/word/2010/wordprocessingDrawing" xmlns:wp="http://schemas.openxmlformats.org/drawingml/2006/wordprocessingDrawing" xmlns:w10="urn:schemas-microsoft-com:office:word" xmlns:w="http://schemas.openxmlformats.org/wordprocessingml/2006/main" xmlns:w14="http://schemas.microsoft.com/office/word/2010/wordml" xmlns:w15="http://schemas.microsoft.com/office/word/2012/wordml" xmlns:w16cid="http://schemas.microsoft.com/office/word/2016/wordml/cid" xmlns:w16se="http://schemas.microsoft.com/office/word/2015/wordml/symex" xmlns:wpg="http://schemas.microsoft.com/office/word/2010/wordprocessingGroup" xmlns:wpi="http://schemas.microsoft.com/office/word/2010/wordprocessingInk" xmlns:wne="http://schemas.microsoft.com/office/word/2006/wordml" xmlns:wps="http://schemas.microsoft.com/office/word/2010/wordprocessingShape" mc:Ignorable="w14 w15 w16se w16cid wp14">
+  <w:p>
+    <w:pPr>
+      <w:pStyle w:val="Footer"/>
+    </w:pPr>
+  </w:p>
+</w:ftr>
+</file>
+
+<file path=word/footer2.xml><?xml version="1.0" encoding="utf-8"?>
 <w:ftr xmlns:wpc="http://schemas.microsoft.com/office/word/2010/wordprocessingCanvas" xmlns:cx="http://schemas.microsoft.com/office/drawing/2014/chartex" xmlns:cx1="http://schemas.microsoft.com/office/drawing/2015/9/8/chartex" xmlns:cx2="http://schemas.microsoft.com/office/drawing/2015/10/21/chartex" xmlns:cx3="http://schemas.microsoft.com/office/drawing/2016/5/9/chartex" xmlns:cx4="http://schemas.microsoft.com/office/drawing/2016/5/10/chartex" xmlns:cx5="http://schemas.microsoft.com/office/drawing/2016/5/11/chartex" xmlns:cx6="http://schemas.microsoft.com/office/drawing/2016/5/12/chartex" xmlns:cx7="http://schemas.microsoft.com/office/drawing/2016/5/13/chartex" xmlns:cx8="http://schemas.microsoft.com/office/drawing/2016/5/14/chartex" xmlns:mc="http://schemas.openxmlformats.org/markup-compatibility/2006" xmlns:aink="http://schemas.microsoft.com/office/drawing/2016/ink" xmlns:am3d="http://schemas.microsoft.com/office/drawing/2017/model3d" xmlns:o="urn:schemas-microsoft-com:office:office" xmlns:r="http://schemas.openxmlformats.org/officeDocument/2006/relationships" xmlns:m="http://schemas.openxmlformats.org/officeDocument/2006/math" xmlns:v="urn:schemas-microsoft-com:vml" xmlns:wp14="http://schemas.microsoft.com/office/word/2010/wordprocessingDrawing" xmlns:wp="http://schemas.openxmlformats.org/drawingml/2006/wordprocessingDrawing" xmlns:w10="urn:schemas-microsoft-com:office:word" xmlns:w="http://schemas.openxmlformats.org/wordprocessingml/2006/main" xmlns:w14="http://schemas.microsoft.com/office/word/2010/wordml" xmlns:w15="http://schemas.microsoft.com/office/word/2012/wordml" xmlns:w16cid="http://schemas.microsoft.com/office/word/2016/wordml/cid" xmlns:w16se="http://schemas.microsoft.com/office/word/2015/wordml/symex" xmlns:wpg="http://schemas.microsoft.com/office/word/2010/wordprocessingGroup" xmlns:wpi="http://schemas.microsoft.com/office/word/2010/wordprocessingInk" xmlns:wne="http://schemas.microsoft.com/office/word/2006/wordml" xmlns:wps="http://schemas.microsoft.com/office/word/2010/wordprocessingShape" mc:Ignorable="w14 w15 w16se w16cid wp14">
   <w:sdt>
     <w:sdtPr>
@@ -5006,101 +6371,24 @@
       </w:p>
       <w:p>
         <w:pPr>
-          <w:spacing w:after="0"/>
-        </w:pPr>
-        <w:r>
-          <w:rPr>
-            <w:b/>
-          </w:rPr>
-          <w:t>Version:</w:t>
-        </w:r>
-        <w:r>
-          <w:t xml:space="preserve"> 1.0</w:t>
-        </w:r>
-      </w:p>
-      <w:p>
-        <w:pPr>
-          <w:spacing w:after="0"/>
-        </w:pPr>
-        <w:r>
-          <w:rPr>
-            <w:b/>
-          </w:rPr>
-          <w:t>Created</w:t>
-        </w:r>
-        <w:r>
-          <w:rPr>
-            <w:b/>
-          </w:rPr>
-          <w:t xml:space="preserve">: </w:t>
-        </w:r>
-        <w:r>
-          <w:rPr>
-            <w:noProof/>
-          </w:rPr>
-          <w:t>Sunday, November 3, 2019</w:t>
-        </w:r>
-      </w:p>
-      <w:p>
-        <w:pPr>
-          <w:spacing w:after="0"/>
-        </w:pPr>
-        <w:r>
-          <w:rPr>
-            <w:b/>
-          </w:rPr>
-          <w:t>Last Updated:</w:t>
-        </w:r>
-        <w:r>
-          <w:t xml:space="preserve"> </w:t>
-        </w:r>
-        <w:r>
-          <w:fldChar w:fldCharType="begin"/>
-        </w:r>
-        <w:r>
-          <w:instrText xml:space="preserve"> SAVEDATE  \@ "dddd, MMMM d, yyyy"  \* MERGEFORMAT </w:instrText>
-        </w:r>
-        <w:r>
-          <w:fldChar w:fldCharType="separate"/>
-        </w:r>
-        <w:r>
-          <w:rPr>
-            <w:noProof/>
-          </w:rPr>
-          <w:t>Tuesday, November 5, 2019</w:t>
-        </w:r>
-        <w:r>
-          <w:fldChar w:fldCharType="end"/>
-        </w:r>
-      </w:p>
-      <w:p>
-        <w:pPr>
-          <w:spacing w:after="0"/>
-          <w:rPr>
-            <w:color w:val="FF0000"/>
-          </w:rPr>
-        </w:pPr>
-        <w:r>
-          <w:rPr>
-            <w:b/>
-          </w:rPr>
-          <w:t>Status:</w:t>
-        </w:r>
-        <w:r>
-          <w:t xml:space="preserve"> </w:t>
-        </w:r>
-        <w:r>
-          <w:t>DRAFT</w:t>
-        </w:r>
-      </w:p>
-      <w:p>
-        <w:pPr>
           <w:pStyle w:val="Footer"/>
           <w:jc w:val="right"/>
         </w:pPr>
       </w:p>
+      <w:bookmarkStart w:id="6" w:name="_GoBack" w:displacedByCustomXml="next"/>
+      <w:bookmarkEnd w:id="6" w:displacedByCustomXml="next"/>
     </w:sdtContent>
   </w:sdt>
+  <w:p>
+    <w:pPr>
+      <w:pStyle w:val="Footer"/>
+    </w:pPr>
+  </w:p>
+</w:ftr>
+</file>
+
+<file path=word/footer3.xml><?xml version="1.0" encoding="utf-8"?>
+<w:ftr xmlns:wpc="http://schemas.microsoft.com/office/word/2010/wordprocessingCanvas" xmlns:cx="http://schemas.microsoft.com/office/drawing/2014/chartex" xmlns:cx1="http://schemas.microsoft.com/office/drawing/2015/9/8/chartex" xmlns:cx2="http://schemas.microsoft.com/office/drawing/2015/10/21/chartex" xmlns:cx3="http://schemas.microsoft.com/office/drawing/2016/5/9/chartex" xmlns:cx4="http://schemas.microsoft.com/office/drawing/2016/5/10/chartex" xmlns:cx5="http://schemas.microsoft.com/office/drawing/2016/5/11/chartex" xmlns:cx6="http://schemas.microsoft.com/office/drawing/2016/5/12/chartex" xmlns:cx7="http://schemas.microsoft.com/office/drawing/2016/5/13/chartex" xmlns:cx8="http://schemas.microsoft.com/office/drawing/2016/5/14/chartex" xmlns:mc="http://schemas.openxmlformats.org/markup-compatibility/2006" xmlns:aink="http://schemas.microsoft.com/office/drawing/2016/ink" xmlns:am3d="http://schemas.microsoft.com/office/drawing/2017/model3d" xmlns:o="urn:schemas-microsoft-com:office:office" xmlns:r="http://schemas.openxmlformats.org/officeDocument/2006/relationships" xmlns:m="http://schemas.openxmlformats.org/officeDocument/2006/math" xmlns:v="urn:schemas-microsoft-com:vml" xmlns:wp14="http://schemas.microsoft.com/office/word/2010/wordprocessingDrawing" xmlns:wp="http://schemas.openxmlformats.org/drawingml/2006/wordprocessingDrawing" xmlns:w10="urn:schemas-microsoft-com:office:word" xmlns:w="http://schemas.openxmlformats.org/wordprocessingml/2006/main" xmlns:w14="http://schemas.microsoft.com/office/word/2010/wordml" xmlns:w15="http://schemas.microsoft.com/office/word/2012/wordml" xmlns:w16cid="http://schemas.microsoft.com/office/word/2016/wordml/cid" xmlns:w16se="http://schemas.microsoft.com/office/word/2015/wordml/symex" xmlns:wpg="http://schemas.microsoft.com/office/word/2010/wordprocessingGroup" xmlns:wpi="http://schemas.microsoft.com/office/word/2010/wordprocessingInk" xmlns:wne="http://schemas.microsoft.com/office/word/2006/wordml" xmlns:wps="http://schemas.microsoft.com/office/word/2010/wordprocessingShape" mc:Ignorable="w14 w15 w16se w16cid wp14">
   <w:p>
     <w:pPr>
       <w:pStyle w:val="Footer"/>
@@ -5134,12 +6422,42 @@
 </w:footnotes>
 </file>
 
+<file path=word/header1.xml><?xml version="1.0" encoding="utf-8"?>
+<w:hdr xmlns:wpc="http://schemas.microsoft.com/office/word/2010/wordprocessingCanvas" xmlns:cx="http://schemas.microsoft.com/office/drawing/2014/chartex" xmlns:cx1="http://schemas.microsoft.com/office/drawing/2015/9/8/chartex" xmlns:cx2="http://schemas.microsoft.com/office/drawing/2015/10/21/chartex" xmlns:cx3="http://schemas.microsoft.com/office/drawing/2016/5/9/chartex" xmlns:cx4="http://schemas.microsoft.com/office/drawing/2016/5/10/chartex" xmlns:cx5="http://schemas.microsoft.com/office/drawing/2016/5/11/chartex" xmlns:cx6="http://schemas.microsoft.com/office/drawing/2016/5/12/chartex" xmlns:cx7="http://schemas.microsoft.com/office/drawing/2016/5/13/chartex" xmlns:cx8="http://schemas.microsoft.com/office/drawing/2016/5/14/chartex" xmlns:mc="http://schemas.openxmlformats.org/markup-compatibility/2006" xmlns:aink="http://schemas.microsoft.com/office/drawing/2016/ink" xmlns:am3d="http://schemas.microsoft.com/office/drawing/2017/model3d" xmlns:o="urn:schemas-microsoft-com:office:office" xmlns:r="http://schemas.openxmlformats.org/officeDocument/2006/relationships" xmlns:m="http://schemas.openxmlformats.org/officeDocument/2006/math" xmlns:v="urn:schemas-microsoft-com:vml" xmlns:wp14="http://schemas.microsoft.com/office/word/2010/wordprocessingDrawing" xmlns:wp="http://schemas.openxmlformats.org/drawingml/2006/wordprocessingDrawing" xmlns:w10="urn:schemas-microsoft-com:office:word" xmlns:w="http://schemas.openxmlformats.org/wordprocessingml/2006/main" xmlns:w14="http://schemas.microsoft.com/office/word/2010/wordml" xmlns:w15="http://schemas.microsoft.com/office/word/2012/wordml" xmlns:w16cid="http://schemas.microsoft.com/office/word/2016/wordml/cid" xmlns:w16se="http://schemas.microsoft.com/office/word/2015/wordml/symex" xmlns:wpg="http://schemas.microsoft.com/office/word/2010/wordprocessingGroup" xmlns:wpi="http://schemas.microsoft.com/office/word/2010/wordprocessingInk" xmlns:wne="http://schemas.microsoft.com/office/word/2006/wordml" xmlns:wps="http://schemas.microsoft.com/office/word/2010/wordprocessingShape" mc:Ignorable="w14 w15 w16se w16cid wp14">
+  <w:p>
+    <w:pPr>
+      <w:pStyle w:val="Header"/>
+    </w:pPr>
+  </w:p>
+</w:hdr>
+</file>
+
+<file path=word/header2.xml><?xml version="1.0" encoding="utf-8"?>
+<w:hdr xmlns:wpc="http://schemas.microsoft.com/office/word/2010/wordprocessingCanvas" xmlns:cx="http://schemas.microsoft.com/office/drawing/2014/chartex" xmlns:cx1="http://schemas.microsoft.com/office/drawing/2015/9/8/chartex" xmlns:cx2="http://schemas.microsoft.com/office/drawing/2015/10/21/chartex" xmlns:cx3="http://schemas.microsoft.com/office/drawing/2016/5/9/chartex" xmlns:cx4="http://schemas.microsoft.com/office/drawing/2016/5/10/chartex" xmlns:cx5="http://schemas.microsoft.com/office/drawing/2016/5/11/chartex" xmlns:cx6="http://schemas.microsoft.com/office/drawing/2016/5/12/chartex" xmlns:cx7="http://schemas.microsoft.com/office/drawing/2016/5/13/chartex" xmlns:cx8="http://schemas.microsoft.com/office/drawing/2016/5/14/chartex" xmlns:mc="http://schemas.openxmlformats.org/markup-compatibility/2006" xmlns:aink="http://schemas.microsoft.com/office/drawing/2016/ink" xmlns:am3d="http://schemas.microsoft.com/office/drawing/2017/model3d" xmlns:o="urn:schemas-microsoft-com:office:office" xmlns:r="http://schemas.openxmlformats.org/officeDocument/2006/relationships" xmlns:m="http://schemas.openxmlformats.org/officeDocument/2006/math" xmlns:v="urn:schemas-microsoft-com:vml" xmlns:wp14="http://schemas.microsoft.com/office/word/2010/wordprocessingDrawing" xmlns:wp="http://schemas.openxmlformats.org/drawingml/2006/wordprocessingDrawing" xmlns:w10="urn:schemas-microsoft-com:office:word" xmlns:w="http://schemas.openxmlformats.org/wordprocessingml/2006/main" xmlns:w14="http://schemas.microsoft.com/office/word/2010/wordml" xmlns:w15="http://schemas.microsoft.com/office/word/2012/wordml" xmlns:w16cid="http://schemas.microsoft.com/office/word/2016/wordml/cid" xmlns:w16se="http://schemas.microsoft.com/office/word/2015/wordml/symex" xmlns:wpg="http://schemas.microsoft.com/office/word/2010/wordprocessingGroup" xmlns:wpi="http://schemas.microsoft.com/office/word/2010/wordprocessingInk" xmlns:wne="http://schemas.microsoft.com/office/word/2006/wordml" xmlns:wps="http://schemas.microsoft.com/office/word/2010/wordprocessingShape" mc:Ignorable="w14 w15 w16se w16cid wp14">
+  <w:p>
+    <w:pPr>
+      <w:pStyle w:val="Header"/>
+    </w:pPr>
+  </w:p>
+</w:hdr>
+</file>
+
+<file path=word/header3.xml><?xml version="1.0" encoding="utf-8"?>
+<w:hdr xmlns:wpc="http://schemas.microsoft.com/office/word/2010/wordprocessingCanvas" xmlns:cx="http://schemas.microsoft.com/office/drawing/2014/chartex" xmlns:cx1="http://schemas.microsoft.com/office/drawing/2015/9/8/chartex" xmlns:cx2="http://schemas.microsoft.com/office/drawing/2015/10/21/chartex" xmlns:cx3="http://schemas.microsoft.com/office/drawing/2016/5/9/chartex" xmlns:cx4="http://schemas.microsoft.com/office/drawing/2016/5/10/chartex" xmlns:cx5="http://schemas.microsoft.com/office/drawing/2016/5/11/chartex" xmlns:cx6="http://schemas.microsoft.com/office/drawing/2016/5/12/chartex" xmlns:cx7="http://schemas.microsoft.com/office/drawing/2016/5/13/chartex" xmlns:cx8="http://schemas.microsoft.com/office/drawing/2016/5/14/chartex" xmlns:mc="http://schemas.openxmlformats.org/markup-compatibility/2006" xmlns:aink="http://schemas.microsoft.com/office/drawing/2016/ink" xmlns:am3d="http://schemas.microsoft.com/office/drawing/2017/model3d" xmlns:o="urn:schemas-microsoft-com:office:office" xmlns:r="http://schemas.openxmlformats.org/officeDocument/2006/relationships" xmlns:m="http://schemas.openxmlformats.org/officeDocument/2006/math" xmlns:v="urn:schemas-microsoft-com:vml" xmlns:wp14="http://schemas.microsoft.com/office/word/2010/wordprocessingDrawing" xmlns:wp="http://schemas.openxmlformats.org/drawingml/2006/wordprocessingDrawing" xmlns:w10="urn:schemas-microsoft-com:office:word" xmlns:w="http://schemas.openxmlformats.org/wordprocessingml/2006/main" xmlns:w14="http://schemas.microsoft.com/office/word/2010/wordml" xmlns:w15="http://schemas.microsoft.com/office/word/2012/wordml" xmlns:w16cid="http://schemas.microsoft.com/office/word/2016/wordml/cid" xmlns:w16se="http://schemas.microsoft.com/office/word/2015/wordml/symex" xmlns:wpg="http://schemas.microsoft.com/office/word/2010/wordprocessingGroup" xmlns:wpi="http://schemas.microsoft.com/office/word/2010/wordprocessingInk" xmlns:wne="http://schemas.microsoft.com/office/word/2006/wordml" xmlns:wps="http://schemas.microsoft.com/office/word/2010/wordprocessingShape" mc:Ignorable="w14 w15 w16se w16cid wp14">
+  <w:p>
+    <w:pPr>
+      <w:pStyle w:val="Header"/>
+    </w:pPr>
+  </w:p>
+</w:hdr>
+</file>
+
 <file path=word/numbering.xml><?xml version="1.0" encoding="utf-8"?>
 <w:numbering xmlns:wpc="http://schemas.microsoft.com/office/word/2010/wordprocessingCanvas" xmlns:cx="http://schemas.microsoft.com/office/drawing/2014/chartex" xmlns:cx1="http://schemas.microsoft.com/office/drawing/2015/9/8/chartex" xmlns:cx2="http://schemas.microsoft.com/office/drawing/2015/10/21/chartex" xmlns:cx3="http://schemas.microsoft.com/office/drawing/2016/5/9/chartex" xmlns:cx4="http://schemas.microsoft.com/office/drawing/2016/5/10/chartex" xmlns:cx5="http://schemas.microsoft.com/office/drawing/2016/5/11/chartex" xmlns:cx6="http://schemas.microsoft.com/office/drawing/2016/5/12/chartex" xmlns:cx7="http://schemas.microsoft.com/office/drawing/2016/5/13/chartex" xmlns:cx8="http://schemas.microsoft.com/office/drawing/2016/5/14/chartex" xmlns:mc="http://schemas.openxmlformats.org/markup-compatibility/2006" xmlns:aink="http://schemas.microsoft.com/office/drawing/2016/ink" xmlns:am3d="http://schemas.microsoft.com/office/drawing/2017/model3d" xmlns:o="urn:schemas-microsoft-com:office:office" xmlns:r="http://schemas.openxmlformats.org/officeDocument/2006/relationships" xmlns:m="http://schemas.openxmlformats.org/officeDocument/2006/math" xmlns:v="urn:schemas-microsoft-com:vml" xmlns:wp14="http://schemas.microsoft.com/office/word/2010/wordprocessingDrawing" xmlns:wp="http://schemas.openxmlformats.org/drawingml/2006/wordprocessingDrawing" xmlns:w10="urn:schemas-microsoft-com:office:word" xmlns:w="http://schemas.openxmlformats.org/wordprocessingml/2006/main" xmlns:w14="http://schemas.microsoft.com/office/word/2010/wordml" xmlns:w15="http://schemas.microsoft.com/office/word/2012/wordml" xmlns:w16cid="http://schemas.microsoft.com/office/word/2016/wordml/cid" xmlns:w16se="http://schemas.microsoft.com/office/word/2015/wordml/symex" xmlns:wpg="http://schemas.microsoft.com/office/word/2010/wordprocessingGroup" xmlns:wpi="http://schemas.microsoft.com/office/word/2010/wordprocessingInk" xmlns:wne="http://schemas.microsoft.com/office/word/2006/wordml" xmlns:wps="http://schemas.microsoft.com/office/word/2010/wordprocessingShape" mc:Ignorable="w14 w15 w16se w16cid wp14">
   <w:abstractNum w:abstractNumId="0" w15:restartNumberingAfterBreak="0">
     <w:nsid w:val="045F5789"/>
     <w:multiLevelType w:val="multilevel"/>
-    <w:tmpl w:val="BE0C4D70"/>
+    <w:tmpl w:val="0409001F"/>
     <w:lvl w:ilvl="0">
       <w:start w:val="1"/>
       <w:numFmt w:val="decimal"/>
@@ -5160,14 +6478,14 @@
     </w:lvl>
     <w:lvl w:ilvl="2">
       <w:start w:val="1"/>
-      <w:numFmt w:val="bullet"/>
-      <w:lvlText w:val=""/>
+      <w:numFmt w:val="decimal"/>
+      <w:lvlText w:val="%1.%2.%3."/>
       <w:lvlJc w:val="left"/>
       <w:pPr>
         <w:ind w:left="1224" w:hanging="504"/>
       </w:pPr>
       <w:rPr>
-        <w:rFonts w:ascii="Symbol" w:hAnsi="Symbol" w:hint="default"/>
+        <w:rFonts w:hint="default"/>
       </w:rPr>
     </w:lvl>
     <w:lvl w:ilvl="3">
@@ -7076,7 +8394,7 @@
   <w:style w:type="paragraph" w:default="1" w:styleId="Normal">
     <w:name w:val="Normal"/>
     <w:qFormat/>
-    <w:rsid w:val="0073031F"/>
+    <w:rsid w:val="006756BE"/>
   </w:style>
   <w:style w:type="paragraph" w:styleId="Heading1">
     <w:name w:val="heading 1"/>
@@ -8131,7 +9449,7 @@
 </file>
 
 <file path=customXml/itemProps1.xml><?xml version="1.0" encoding="utf-8"?>
-<ds:datastoreItem xmlns:ds="http://schemas.openxmlformats.org/officeDocument/2006/customXml" ds:itemID="{C2E92958-EA20-4E0F-B360-137ECAEDD2BF}">
+<ds:datastoreItem xmlns:ds="http://schemas.openxmlformats.org/officeDocument/2006/customXml" ds:itemID="{B990FB0B-77BD-4552-AEC0-439B18A9288C}">
   <ds:schemaRefs>
     <ds:schemaRef ds:uri="http://schemas.openxmlformats.org/officeDocument/2006/bibliography"/>
   </ds:schemaRefs>

</xml_diff>

<commit_message>
Test Plan typo and grammar polishing
</commit_message>
<xml_diff>
--- a/LRSVTestPlan.docx
+++ b/LRSVTestPlan.docx
@@ -430,7 +430,23 @@
                 <w:b/>
                 <w:bCs/>
               </w:rPr>
-              <w:t>Approval ( Y/N )</w:t>
+              <w:t xml:space="preserve">Approval </w:t>
+            </w:r>
+            <w:proofErr w:type="gramStart"/>
+            <w:r>
+              <w:rPr>
+                <w:b/>
+                <w:bCs/>
+              </w:rPr>
+              <w:t>( Y</w:t>
+            </w:r>
+            <w:proofErr w:type="gramEnd"/>
+            <w:r>
+              <w:rPr>
+                <w:b/>
+                <w:bCs/>
+              </w:rPr>
+              <w:t>/N )</w:t>
             </w:r>
           </w:p>
         </w:tc>
@@ -575,6 +591,7 @@
         </w:tc>
       </w:tr>
     </w:tbl>
+    <w:p/>
     <w:p/>
     <w:p/>
     <w:p/>
@@ -645,7 +662,7 @@
           <w:r>
             <w:fldChar w:fldCharType="separate"/>
           </w:r>
-          <w:hyperlink w:anchor="_Toc23837325" w:history="1">
+          <w:hyperlink w:anchor="_Toc23843056" w:history="1">
             <w:r>
               <w:rPr>
                 <w:rStyle w:val="Hyperlink"/>
@@ -687,7 +704,7 @@
                 <w:noProof/>
                 <w:webHidden/>
               </w:rPr>
-              <w:instrText xml:space="preserve"> PAGEREF _Toc23837325 \h </w:instrText>
+              <w:instrText xml:space="preserve"> PAGEREF _Toc23843056 \h </w:instrText>
             </w:r>
             <w:r>
               <w:rPr>
@@ -731,7 +748,7 @@
               <w:szCs w:val="22"/>
             </w:rPr>
           </w:pPr>
-          <w:hyperlink w:anchor="_Toc23837326" w:history="1">
+          <w:hyperlink w:anchor="_Toc23843057" w:history="1">
             <w:r>
               <w:rPr>
                 <w:rStyle w:val="Hyperlink"/>
@@ -773,7 +790,7 @@
                 <w:noProof/>
                 <w:webHidden/>
               </w:rPr>
-              <w:instrText xml:space="preserve"> PAGEREF _Toc23837326 \h </w:instrText>
+              <w:instrText xml:space="preserve"> PAGEREF _Toc23843057 \h </w:instrText>
             </w:r>
             <w:r>
               <w:rPr>
@@ -817,7 +834,7 @@
               <w:szCs w:val="22"/>
             </w:rPr>
           </w:pPr>
-          <w:hyperlink w:anchor="_Toc23837327" w:history="1">
+          <w:hyperlink w:anchor="_Toc23843058" w:history="1">
             <w:r>
               <w:rPr>
                 <w:rStyle w:val="Hyperlink"/>
@@ -859,7 +876,7 @@
                 <w:noProof/>
                 <w:webHidden/>
               </w:rPr>
-              <w:instrText xml:space="preserve"> PAGEREF _Toc23837327 \h </w:instrText>
+              <w:instrText xml:space="preserve"> PAGEREF _Toc23843058 \h </w:instrText>
             </w:r>
             <w:r>
               <w:rPr>
@@ -903,7 +920,7 @@
               <w:szCs w:val="22"/>
             </w:rPr>
           </w:pPr>
-          <w:hyperlink w:anchor="_Toc23837328" w:history="1">
+          <w:hyperlink w:anchor="_Toc23843059" w:history="1">
             <w:r>
               <w:rPr>
                 <w:rStyle w:val="Hyperlink"/>
@@ -945,7 +962,7 @@
                 <w:noProof/>
                 <w:webHidden/>
               </w:rPr>
-              <w:instrText xml:space="preserve"> PAGEREF _Toc23837328 \h </w:instrText>
+              <w:instrText xml:space="preserve"> PAGEREF _Toc23843059 \h </w:instrText>
             </w:r>
             <w:r>
               <w:rPr>
@@ -1025,7 +1042,7 @@
           <w:szCs w:val="48"/>
         </w:rPr>
       </w:pPr>
-      <w:bookmarkStart w:id="1" w:name="_Toc23837325"/>
+      <w:bookmarkStart w:id="1" w:name="_Toc23843056"/>
       <w:r>
         <w:lastRenderedPageBreak/>
         <w:t>Intro</w:t>
@@ -1110,7 +1127,23 @@
           <w:sz w:val="24"/>
           <w:szCs w:val="24"/>
         </w:rPr>
-        <w:t xml:space="preserve"> known as parkcalc app). </w:t>
+        <w:t xml:space="preserve"> known as </w:t>
+      </w:r>
+      <w:proofErr w:type="spellStart"/>
+      <w:r>
+        <w:rPr>
+          <w:sz w:val="24"/>
+          <w:szCs w:val="24"/>
+        </w:rPr>
+        <w:t>parkcalc</w:t>
+      </w:r>
+      <w:proofErr w:type="spellEnd"/>
+      <w:r>
+        <w:rPr>
+          <w:sz w:val="24"/>
+          <w:szCs w:val="24"/>
+        </w:rPr>
+        <w:t xml:space="preserve"> app). </w:t>
       </w:r>
     </w:p>
     <w:p>
@@ -1159,12 +1192,21 @@
         </w:rPr>
         <w:t xml:space="preserve">The </w:t>
       </w:r>
-      <w:r>
-        <w:rPr>
-          <w:sz w:val="24"/>
-          <w:szCs w:val="24"/>
-        </w:rPr>
-        <w:t xml:space="preserve">parkcalc </w:t>
+      <w:proofErr w:type="spellStart"/>
+      <w:r>
+        <w:rPr>
+          <w:sz w:val="24"/>
+          <w:szCs w:val="24"/>
+        </w:rPr>
+        <w:t>parkcalc</w:t>
+      </w:r>
+      <w:proofErr w:type="spellEnd"/>
+      <w:r>
+        <w:rPr>
+          <w:sz w:val="24"/>
+          <w:szCs w:val="24"/>
+        </w:rPr>
+        <w:t xml:space="preserve"> </w:t>
       </w:r>
       <w:r>
         <w:rPr>
@@ -1395,7 +1437,7 @@
         </w:numPr>
         <w:jc w:val="left"/>
       </w:pPr>
-      <w:bookmarkStart w:id="2" w:name="_Toc23837326"/>
+      <w:bookmarkStart w:id="2" w:name="_Toc23843057"/>
       <w:r>
         <w:lastRenderedPageBreak/>
         <w:t>Test Strategy</w:t>
@@ -1562,7 +1604,23 @@
           <w:sz w:val="24"/>
           <w:szCs w:val="24"/>
         </w:rPr>
-        <w:t>, site will be available at all times.</w:t>
+        <w:t xml:space="preserve">, site </w:t>
+      </w:r>
+      <w:proofErr w:type="gramStart"/>
+      <w:r>
+        <w:rPr>
+          <w:sz w:val="24"/>
+          <w:szCs w:val="24"/>
+        </w:rPr>
+        <w:t>will be available at all times</w:t>
+      </w:r>
+      <w:proofErr w:type="gramEnd"/>
+      <w:r>
+        <w:rPr>
+          <w:sz w:val="24"/>
+          <w:szCs w:val="24"/>
+        </w:rPr>
+        <w:t>.</w:t>
       </w:r>
     </w:p>
     <w:p>
@@ -2054,6 +2112,16 @@
     <w:p>
       <w:pPr>
         <w:pStyle w:val="ListParagraph"/>
+        <w:ind w:left="1584"/>
+        <w:rPr>
+          <w:sz w:val="24"/>
+          <w:szCs w:val="24"/>
+        </w:rPr>
+      </w:pPr>
+    </w:p>
+    <w:p>
+      <w:pPr>
+        <w:pStyle w:val="ListParagraph"/>
         <w:numPr>
           <w:ilvl w:val="1"/>
           <w:numId w:val="14"/>
@@ -2068,6 +2136,7 @@
           <w:sz w:val="24"/>
           <w:szCs w:val="24"/>
         </w:rPr>
+        <w:lastRenderedPageBreak/>
         <w:t>Test Phases</w:t>
       </w:r>
     </w:p>
@@ -2088,7 +2157,6 @@
           <w:sz w:val="24"/>
           <w:szCs w:val="24"/>
         </w:rPr>
-        <w:lastRenderedPageBreak/>
         <w:t>Exploratory</w:t>
       </w:r>
     </w:p>
@@ -3341,14 +3409,7 @@
           <w:sz w:val="24"/>
           <w:szCs w:val="24"/>
         </w:rPr>
-        <w:t>Functional Test Case Documentation</w:t>
-      </w:r>
-      <w:r>
-        <w:rPr>
-          <w:sz w:val="24"/>
-          <w:szCs w:val="24"/>
-        </w:rPr>
-        <w:t xml:space="preserve"> </w:t>
+        <w:t xml:space="preserve">Functional Test Case Documentation </w:t>
       </w:r>
       <w:r>
         <w:rPr>
@@ -3698,6 +3759,30 @@
     </w:p>
     <w:p>
       <w:pPr>
+        <w:rPr>
+          <w:sz w:val="24"/>
+          <w:szCs w:val="24"/>
+        </w:rPr>
+      </w:pPr>
+    </w:p>
+    <w:p>
+      <w:pPr>
+        <w:rPr>
+          <w:sz w:val="24"/>
+          <w:szCs w:val="24"/>
+        </w:rPr>
+      </w:pPr>
+    </w:p>
+    <w:p>
+      <w:pPr>
+        <w:rPr>
+          <w:sz w:val="24"/>
+          <w:szCs w:val="24"/>
+        </w:rPr>
+      </w:pPr>
+    </w:p>
+    <w:p>
+      <w:pPr>
         <w:pStyle w:val="ListParagraph"/>
         <w:numPr>
           <w:ilvl w:val="2"/>
@@ -3713,6 +3798,7 @@
           <w:sz w:val="24"/>
           <w:szCs w:val="24"/>
         </w:rPr>
+        <w:lastRenderedPageBreak/>
         <w:t>User Acceptance Test (UAT)</w:t>
       </w:r>
       <w:r>
@@ -3879,7 +3965,6 @@
           <w:sz w:val="24"/>
           <w:szCs w:val="24"/>
         </w:rPr>
-        <w:lastRenderedPageBreak/>
         <w:t xml:space="preserve">Method: </w:t>
       </w:r>
       <w:r>
@@ -4080,6 +4165,20 @@
           <w:sz w:val="24"/>
           <w:szCs w:val="24"/>
         </w:rPr>
+        <w:t>Estimate</w:t>
+      </w:r>
+      <w:r>
+        <w:rPr>
+          <w:sz w:val="24"/>
+          <w:szCs w:val="24"/>
+        </w:rPr>
+        <w:t xml:space="preserve">d </w:t>
+      </w:r>
+      <w:r>
+        <w:rPr>
+          <w:sz w:val="24"/>
+          <w:szCs w:val="24"/>
+        </w:rPr>
         <w:t>Test Effort</w:t>
       </w:r>
       <w:r>
@@ -4087,7 +4186,7 @@
           <w:sz w:val="24"/>
           <w:szCs w:val="24"/>
         </w:rPr>
-        <w:t xml:space="preserve"> Estimate</w:t>
+        <w:t xml:space="preserve"> </w:t>
       </w:r>
     </w:p>
     <w:p>
@@ -4122,7 +4221,7 @@
         </w:numPr>
         <w:jc w:val="left"/>
       </w:pPr>
-      <w:bookmarkStart w:id="4" w:name="_Toc23837327"/>
+      <w:bookmarkStart w:id="4" w:name="_Toc23843058"/>
       <w:r>
         <w:lastRenderedPageBreak/>
         <w:t>Execution Strategy</w:t>
@@ -4526,7 +4625,23 @@
           <w:sz w:val="24"/>
           <w:szCs w:val="24"/>
         </w:rPr>
-        <w:t>Tester: retest (if fail return to 3.6..3)</w:t>
+        <w:t xml:space="preserve">Tester: retest (if fail return to </w:t>
+      </w:r>
+      <w:proofErr w:type="gramStart"/>
+      <w:r>
+        <w:rPr>
+          <w:sz w:val="24"/>
+          <w:szCs w:val="24"/>
+        </w:rPr>
+        <w:t>3.6..</w:t>
+      </w:r>
+      <w:proofErr w:type="gramEnd"/>
+      <w:r>
+        <w:rPr>
+          <w:sz w:val="24"/>
+          <w:szCs w:val="24"/>
+        </w:rPr>
+        <w:t>3)</w:t>
       </w:r>
     </w:p>
     <w:p>
@@ -4565,9 +4680,66 @@
           <w:szCs w:val="40"/>
         </w:rPr>
       </w:pPr>
-      <w:r>
-        <w:br w:type="page"/>
-      </w:r>
+    </w:p>
+    <w:p>
+      <w:pPr>
+        <w:rPr>
+          <w:rFonts w:asciiTheme="majorHAnsi" w:eastAsiaTheme="majorEastAsia" w:hAnsiTheme="majorHAnsi" w:cstheme="majorBidi"/>
+          <w:color w:val="1481AB" w:themeColor="accent1" w:themeShade="BF"/>
+          <w:sz w:val="40"/>
+          <w:szCs w:val="40"/>
+        </w:rPr>
+      </w:pPr>
+    </w:p>
+    <w:p>
+      <w:pPr>
+        <w:rPr>
+          <w:rFonts w:asciiTheme="majorHAnsi" w:eastAsiaTheme="majorEastAsia" w:hAnsiTheme="majorHAnsi" w:cstheme="majorBidi"/>
+          <w:color w:val="1481AB" w:themeColor="accent1" w:themeShade="BF"/>
+          <w:sz w:val="40"/>
+          <w:szCs w:val="40"/>
+        </w:rPr>
+      </w:pPr>
+    </w:p>
+    <w:p>
+      <w:pPr>
+        <w:rPr>
+          <w:rFonts w:asciiTheme="majorHAnsi" w:eastAsiaTheme="majorEastAsia" w:hAnsiTheme="majorHAnsi" w:cstheme="majorBidi"/>
+          <w:color w:val="1481AB" w:themeColor="accent1" w:themeShade="BF"/>
+          <w:sz w:val="40"/>
+          <w:szCs w:val="40"/>
+        </w:rPr>
+      </w:pPr>
+    </w:p>
+    <w:p>
+      <w:pPr>
+        <w:rPr>
+          <w:rFonts w:asciiTheme="majorHAnsi" w:eastAsiaTheme="majorEastAsia" w:hAnsiTheme="majorHAnsi" w:cstheme="majorBidi"/>
+          <w:color w:val="1481AB" w:themeColor="accent1" w:themeShade="BF"/>
+          <w:sz w:val="40"/>
+          <w:szCs w:val="40"/>
+        </w:rPr>
+      </w:pPr>
+    </w:p>
+    <w:p>
+      <w:pPr>
+        <w:rPr>
+          <w:rFonts w:asciiTheme="majorHAnsi" w:eastAsiaTheme="majorEastAsia" w:hAnsiTheme="majorHAnsi" w:cstheme="majorBidi"/>
+          <w:color w:val="1481AB" w:themeColor="accent1" w:themeShade="BF"/>
+          <w:sz w:val="40"/>
+          <w:szCs w:val="40"/>
+        </w:rPr>
+      </w:pPr>
+    </w:p>
+    <w:p>
+      <w:pPr>
+        <w:rPr>
+          <w:rFonts w:asciiTheme="majorHAnsi" w:eastAsiaTheme="majorEastAsia" w:hAnsiTheme="majorHAnsi" w:cstheme="majorBidi"/>
+          <w:color w:val="1481AB" w:themeColor="accent1" w:themeShade="BF"/>
+          <w:sz w:val="40"/>
+          <w:szCs w:val="40"/>
+        </w:rPr>
+      </w:pPr>
     </w:p>
     <w:p>
       <w:pPr>
@@ -4578,7 +4750,7 @@
         </w:numPr>
         <w:jc w:val="left"/>
       </w:pPr>
-      <w:bookmarkStart w:id="5" w:name="_Toc23837328"/>
+      <w:bookmarkStart w:id="5" w:name="_Toc23843059"/>
       <w:r>
         <w:lastRenderedPageBreak/>
         <w:t>Test Management</w:t>
@@ -4702,7 +4874,21 @@
           <w:sz w:val="24"/>
           <w:szCs w:val="24"/>
         </w:rPr>
-        <w:t>Integrate review to finalization of Test Case</w:t>
+        <w:t xml:space="preserve">Integrate review </w:t>
+      </w:r>
+      <w:r>
+        <w:rPr>
+          <w:sz w:val="24"/>
+          <w:szCs w:val="24"/>
+        </w:rPr>
+        <w:t xml:space="preserve">feedback </w:t>
+      </w:r>
+      <w:r>
+        <w:rPr>
+          <w:sz w:val="24"/>
+          <w:szCs w:val="24"/>
+        </w:rPr>
+        <w:t>to finalization of Test Case</w:t>
       </w:r>
     </w:p>
     <w:p>
@@ -4773,6 +4959,26 @@
           <w:szCs w:val="24"/>
         </w:rPr>
         <w:t>Input Actual Result</w:t>
+      </w:r>
+    </w:p>
+    <w:p>
+      <w:pPr>
+        <w:pStyle w:val="ListParagraph"/>
+        <w:numPr>
+          <w:ilvl w:val="2"/>
+          <w:numId w:val="14"/>
+        </w:numPr>
+        <w:rPr>
+          <w:sz w:val="24"/>
+          <w:szCs w:val="24"/>
+        </w:rPr>
+      </w:pPr>
+      <w:r>
+        <w:rPr>
+          <w:sz w:val="24"/>
+          <w:szCs w:val="24"/>
+        </w:rPr>
+        <w:t>Compare with Expected Result</w:t>
       </w:r>
     </w:p>
     <w:p>
@@ -4906,14 +5112,7 @@
                 <w:b/>
                 <w:bCs/>
               </w:rPr>
-              <w:t>R</w:t>
-            </w:r>
-            <w:r>
-              <w:rPr>
-                <w:b/>
-                <w:bCs/>
-              </w:rPr>
-              <w:t>isk</w:t>
+              <w:t>Risk</w:t>
             </w:r>
           </w:p>
         </w:tc>
@@ -5972,6 +6171,7 @@
                 <w:sz w:val="24"/>
                 <w:szCs w:val="24"/>
               </w:rPr>
+              <w:lastRenderedPageBreak/>
               <w:t>Testing Team</w:t>
             </w:r>
           </w:p>
@@ -6033,7 +6233,6 @@
                 <w:sz w:val="24"/>
                 <w:szCs w:val="24"/>
               </w:rPr>
-              <w:lastRenderedPageBreak/>
               <w:t>Development Team</w:t>
             </w:r>
           </w:p>
@@ -6134,136 +6333,6 @@
     </w:tbl>
     <w:p>
       <w:pPr>
-        <w:pStyle w:val="ListParagraph"/>
-        <w:ind w:left="1224"/>
-        <w:rPr>
-          <w:sz w:val="24"/>
-          <w:szCs w:val="24"/>
-        </w:rPr>
-      </w:pPr>
-    </w:p>
-    <w:p>
-      <w:pPr>
-        <w:pStyle w:val="ListParagraph"/>
-        <w:numPr>
-          <w:ilvl w:val="1"/>
-          <w:numId w:val="14"/>
-        </w:numPr>
-        <w:rPr>
-          <w:sz w:val="24"/>
-          <w:szCs w:val="24"/>
-        </w:rPr>
-      </w:pPr>
-      <w:r>
-        <w:rPr>
-          <w:sz w:val="24"/>
-          <w:szCs w:val="24"/>
-        </w:rPr>
-        <w:t>Role Expectation</w:t>
-      </w:r>
-    </w:p>
-    <w:p>
-      <w:pPr>
-        <w:pStyle w:val="ListParagraph"/>
-        <w:numPr>
-          <w:ilvl w:val="2"/>
-          <w:numId w:val="14"/>
-        </w:numPr>
-        <w:rPr>
-          <w:sz w:val="24"/>
-          <w:szCs w:val="24"/>
-        </w:rPr>
-      </w:pPr>
-      <w:r>
-        <w:rPr>
-          <w:sz w:val="24"/>
-          <w:szCs w:val="24"/>
-        </w:rPr>
-        <w:t xml:space="preserve"> Project Manager</w:t>
-      </w:r>
-    </w:p>
-    <w:p>
-      <w:pPr>
-        <w:pStyle w:val="ListParagraph"/>
-        <w:numPr>
-          <w:ilvl w:val="2"/>
-          <w:numId w:val="14"/>
-        </w:numPr>
-        <w:rPr>
-          <w:sz w:val="24"/>
-          <w:szCs w:val="24"/>
-        </w:rPr>
-      </w:pPr>
-      <w:r>
-        <w:rPr>
-          <w:sz w:val="24"/>
-          <w:szCs w:val="24"/>
-        </w:rPr>
-        <w:t xml:space="preserve"> Test Planning (Test Lead)</w:t>
-      </w:r>
-    </w:p>
-    <w:p>
-      <w:pPr>
-        <w:pStyle w:val="ListParagraph"/>
-        <w:numPr>
-          <w:ilvl w:val="2"/>
-          <w:numId w:val="14"/>
-        </w:numPr>
-        <w:rPr>
-          <w:sz w:val="24"/>
-          <w:szCs w:val="24"/>
-        </w:rPr>
-      </w:pPr>
-      <w:r>
-        <w:rPr>
-          <w:sz w:val="24"/>
-          <w:szCs w:val="24"/>
-        </w:rPr>
-        <w:t xml:space="preserve"> Test Team</w:t>
-      </w:r>
-    </w:p>
-    <w:p>
-      <w:pPr>
-        <w:pStyle w:val="ListParagraph"/>
-        <w:numPr>
-          <w:ilvl w:val="2"/>
-          <w:numId w:val="14"/>
-        </w:numPr>
-        <w:rPr>
-          <w:sz w:val="24"/>
-          <w:szCs w:val="24"/>
-        </w:rPr>
-      </w:pPr>
-      <w:r>
-        <w:rPr>
-          <w:sz w:val="24"/>
-          <w:szCs w:val="24"/>
-        </w:rPr>
-        <w:t xml:space="preserve"> Test Lead</w:t>
-      </w:r>
-    </w:p>
-    <w:p>
-      <w:pPr>
-        <w:pStyle w:val="ListParagraph"/>
-        <w:numPr>
-          <w:ilvl w:val="2"/>
-          <w:numId w:val="14"/>
-        </w:numPr>
-        <w:rPr>
-          <w:sz w:val="24"/>
-          <w:szCs w:val="24"/>
-        </w:rPr>
-      </w:pPr>
-      <w:r>
-        <w:rPr>
-          <w:sz w:val="24"/>
-          <w:szCs w:val="24"/>
-        </w:rPr>
-        <w:t xml:space="preserve"> Development Team</w:t>
-      </w:r>
-    </w:p>
-    <w:p>
-      <w:pPr>
         <w:rPr>
           <w:rFonts w:asciiTheme="majorHAnsi" w:eastAsiaTheme="majorEastAsia" w:hAnsiTheme="majorHAnsi" w:cstheme="majorBidi"/>
           <w:color w:val="1481AB" w:themeColor="accent1" w:themeShade="BF"/>
@@ -6271,6 +6340,8 @@
           <w:szCs w:val="40"/>
         </w:rPr>
       </w:pPr>
+      <w:bookmarkStart w:id="6" w:name="_GoBack"/>
+      <w:bookmarkEnd w:id="6"/>
     </w:p>
     <w:sectPr>
       <w:headerReference w:type="even" r:id="rId8"/>
@@ -6375,8 +6446,6 @@
           <w:jc w:val="right"/>
         </w:pPr>
       </w:p>
-      <w:bookmarkStart w:id="6" w:name="_GoBack" w:displacedByCustomXml="next"/>
-      <w:bookmarkEnd w:id="6" w:displacedByCustomXml="next"/>
     </w:sdtContent>
   </w:sdt>
   <w:p>
@@ -9449,7 +9518,7 @@
 </file>
 
 <file path=customXml/itemProps1.xml><?xml version="1.0" encoding="utf-8"?>
-<ds:datastoreItem xmlns:ds="http://schemas.openxmlformats.org/officeDocument/2006/customXml" ds:itemID="{B990FB0B-77BD-4552-AEC0-439B18A9288C}">
+<ds:datastoreItem xmlns:ds="http://schemas.openxmlformats.org/officeDocument/2006/customXml" ds:itemID="{32CB3EE2-9F77-4F91-82F3-118145BEEE4F}">
   <ds:schemaRefs>
     <ds:schemaRef ds:uri="http://schemas.openxmlformats.org/officeDocument/2006/bibliography"/>
   </ds:schemaRefs>

</xml_diff>